<commit_message>
Adjusted based on feedback
</commit_message>
<xml_diff>
--- a/NL-AVD for SMB.docx
+++ b/NL-AVD for SMB.docx
@@ -167,6 +167,7 @@
                                   <w:dataBinding w:prefixMappings="xmlns:ns0='http://purl.org/dc/elements/1.1/' xmlns:ns1='http://schemas.openxmlformats.org/package/2006/metadata/core-properties' " w:xpath="/ns1:coreProperties[1]/ns0:title[1]" w:storeItemID="{6C3C8BC8-F283-45AE-878A-BAB7291924A1}"/>
                                   <w:text/>
                                 </w:sdtPr>
+                                <w:sdtEndPr/>
                                 <w:sdtContent>
                                   <w:r>
                                     <w:rPr>
@@ -289,6 +290,7 @@
                             <w:dataBinding w:prefixMappings="xmlns:ns0='http://purl.org/dc/elements/1.1/' xmlns:ns1='http://schemas.openxmlformats.org/package/2006/metadata/core-properties' " w:xpath="/ns1:coreProperties[1]/ns0:title[1]" w:storeItemID="{6C3C8BC8-F283-45AE-878A-BAB7291924A1}"/>
                             <w:text/>
                           </w:sdtPr>
+                          <w:sdtEndPr/>
                           <w:sdtContent>
                             <w:r>
                               <w:rPr>
@@ -602,6 +604,7 @@
           <w:dataBinding w:prefixMappings="xmlns:ns0='http://purl.org/dc/elements/1.1/' xmlns:ns1='http://schemas.openxmlformats.org/package/2006/metadata/core-properties' " w:xpath="/ns1:coreProperties[1]/ns0:subject[1]" w:storeItemID="{6C3C8BC8-F283-45AE-878A-BAB7291924A1}"/>
           <w:text/>
         </w:sdtPr>
+        <w:sdtEndPr/>
         <w:sdtContent>
           <w:r>
             <w:rPr>
@@ -934,6 +937,7 @@
           <w:docPartUnique/>
         </w:docPartObj>
       </w:sdtPr>
+      <w:sdtEndPr/>
       <w:sdtContent>
         <w:p>
           <w:pPr>
@@ -18191,7 +18195,7 @@
           <w:lang w:val="en-US"/>
         </w:rPr>
         <w:drawing>
-          <wp:inline distT="0" distB="0" distL="0" distR="0" wp14:anchorId="56FFE814" wp14:editId="4BD51795">
+          <wp:inline distT="0" distB="0" distL="0" distR="0" wp14:anchorId="56FFE814" wp14:editId="5C8856D7">
             <wp:extent cx="4572000" cy="2705100"/>
             <wp:effectExtent l="0" t="0" r="0" b="0"/>
             <wp:docPr id="1098914105" name="Picture 1098914105"/>
@@ -23741,7 +23745,45 @@
           <w:lang w:val="en-US"/>
           <w14:ligatures w14:val="none"/>
         </w:rPr>
-        <w:t xml:space="preserve"> Enterprise</w:t>
+        <w:t xml:space="preserve"> </w:t>
+      </w:r>
+      <w:r>
+        <w:rPr>
+          <w:b/>
+          <w:bCs/>
+          <w:kern w:val="0"/>
+          <w:lang w:val="en-US"/>
+          <w14:ligatures w14:val="none"/>
+        </w:rPr>
+        <w:t xml:space="preserve">Business </w:t>
+      </w:r>
+      <w:r>
+        <w:rPr>
+          <w:kern w:val="0"/>
+          <w:lang w:val="en-US"/>
+          <w14:ligatures w14:val="none"/>
+        </w:rPr>
+        <w:t xml:space="preserve">or </w:t>
+      </w:r>
+      <w:r>
+        <w:rPr>
+          <w:b/>
+          <w:bCs/>
+          <w:kern w:val="0"/>
+          <w:lang w:val="en-US"/>
+          <w14:ligatures w14:val="none"/>
+        </w:rPr>
+        <w:t xml:space="preserve">Windows 10/11 </w:t>
+      </w:r>
+      <w:r>
+        <w:rPr>
+          <w:b/>
+          <w:bCs/>
+          <w:kern w:val="0"/>
+          <w:lang w:val="en-US"/>
+          <w14:ligatures w14:val="none"/>
+        </w:rPr>
+        <w:t>Enterprise</w:t>
       </w:r>
       <w:r>
         <w:rPr>
@@ -24881,6 +24923,7 @@
     </w:p>
     <w:p>
       <w:pPr>
+        <w:pStyle w:val="NoteImportant"/>
         <w:rPr>
           <w:lang w:val="en-US"/>
         </w:rPr>
@@ -24918,6 +24961,12 @@
         <w:rPr>
           <w:lang w:val="en-US"/>
         </w:rPr>
+        <w:instrText xml:space="preserve"> \* MERGEFORMAT </w:instrText>
+      </w:r>
+      <w:r>
+        <w:rPr>
+          <w:lang w:val="en-US"/>
+        </w:rPr>
         <w:fldChar w:fldCharType="separate"/>
       </w:r>
       <w:r>
@@ -24954,6 +25003,12 @@
         <w:rPr>
           <w:lang w:val="en-US"/>
         </w:rPr>
+      </w:r>
+      <w:r>
+        <w:rPr>
+          <w:lang w:val="en-US"/>
+        </w:rPr>
+        <w:instrText xml:space="preserve"> \* MERGEFORMAT </w:instrText>
       </w:r>
       <w:r>
         <w:rPr>
@@ -31506,6 +31561,7 @@
         <w:dataBinding w:prefixMappings="xmlns:ns0='http://purl.org/dc/elements/1.1/' xmlns:ns1='http://schemas.openxmlformats.org/package/2006/metadata/core-properties' " w:xpath="/ns1:coreProperties[1]/ns0:title[1]" w:storeItemID="{6C3C8BC8-F283-45AE-878A-BAB7291924A1}"/>
         <w:text/>
       </w:sdtPr>
+      <w:sdtEndPr/>
       <w:sdtContent>
         <w:r>
           <w:t>Azure Virtual Desktop</w:t>
@@ -40385,7 +40441,7 @@
     <w:sig w:usb0="A00002AF" w:usb1="4000205B" w:usb2="00000000" w:usb3="00000000" w:csb0="0000009F" w:csb1="00000000"/>
   </w:font>
   <w:font w:name="MS Mincho">
-    <w:altName w:val="ＭＳ 明朝"/>
+    <w:altName w:val="Yu Gothic"/>
     <w:panose1 w:val="02020609040205080304"/>
     <w:charset w:val="80"/>
     <w:family w:val="modern"/>
@@ -41283,30 +41339,14 @@
 </file>
 
 <file path=customXml/item1.xml><?xml version="1.0" encoding="utf-8"?>
-<p:properties xmlns:p="http://schemas.microsoft.com/office/2006/metadata/properties" xmlns:xsi="http://www.w3.org/2001/XMLSchema-instance" xmlns:pc="http://schemas.microsoft.com/office/infopath/2007/PartnerControls">
-  <documentManagement>
-    <_ip_UnifiedCompliancePolicyUIAction xmlns="http://schemas.microsoft.com/sharepoint/v3" xsi:nil="true"/>
-    <_ip_UnifiedCompliancePolicyProperties xmlns="http://schemas.microsoft.com/sharepoint/v3" xsi:nil="true"/>
-    <TaxCatchAll xmlns="230e9df3-be65-4c73-a93b-d1236ebd677e" xsi:nil="true"/>
-    <MediaServiceKeyPoints xmlns="238c5274-7ae9-4482-a961-c2ed3594aecf" xsi:nil="true"/>
-    <lcf76f155ced4ddcb4097134ff3c332f xmlns="238c5274-7ae9-4482-a961-c2ed3594aecf">
-      <Terms xmlns="http://schemas.microsoft.com/office/infopath/2007/PartnerControls"/>
-    </lcf76f155ced4ddcb4097134ff3c332f>
-    <OneNoteFluid_FileOrder xmlns="238c5274-7ae9-4482-a961-c2ed3594aecf" xsi:nil="true"/>
-    <SharedWithUsers xmlns="63ad01a6-b5cc-4a2b-a280-1c4a1dc4f211">
-      <UserInfo>
-        <DisplayName>Joke Feije-Edelman (SHE/HER)</DisplayName>
-        <AccountId>1117</AccountId>
-        <AccountType/>
-      </UserInfo>
-      <UserInfo>
-        <DisplayName>Ruben Koeze</DisplayName>
-        <AccountId>734</AccountId>
-        <AccountType/>
-      </UserInfo>
-    </SharedWithUsers>
-  </documentManagement>
-</p:properties>
+<CoverPageProperties xmlns="http://schemas.microsoft.com/office/2006/coverPageProps">
+  <PublishDate/>
+  <Abstract/>
+  <CompanyAddress/>
+  <CompanyPhone/>
+  <CompanyFax/>
+  <CompanyEmail/>
+</CoverPageProperties>
 </file>
 
 <file path=customXml/item2.xml><?xml version="1.0" encoding="utf-8"?>
@@ -41613,22 +41653,40 @@
 </file>
 
 <file path=customXml/item3.xml><?xml version="1.0" encoding="utf-8"?>
+<LongProperties xmlns="http://schemas.microsoft.com/office/2006/metadata/longProperties"/>
+</file>
+
+<file path=customXml/item4.xml><?xml version="1.0" encoding="utf-8"?>
 <root>
   <Status>Draft</Status>
 </root>
 </file>
 
-<file path=customXml/item4.xml><?xml version="1.0" encoding="utf-8"?>
-<?mso-contentType ?>
-<FormTemplates xmlns="http://schemas.microsoft.com/sharepoint/v3/contenttype/forms">
-  <Display>DocumentLibraryForm</Display>
-  <Edit>DocumentLibraryForm</Edit>
-  <New>DocumentLibraryForm</New>
-</FormTemplates>
-</file>
-
 <file path=customXml/item5.xml><?xml version="1.0" encoding="utf-8"?>
-<LongProperties xmlns="http://schemas.microsoft.com/office/2006/metadata/longProperties"/>
+<p:properties xmlns:p="http://schemas.microsoft.com/office/2006/metadata/properties" xmlns:xsi="http://www.w3.org/2001/XMLSchema-instance" xmlns:pc="http://schemas.microsoft.com/office/infopath/2007/PartnerControls">
+  <documentManagement>
+    <_ip_UnifiedCompliancePolicyUIAction xmlns="http://schemas.microsoft.com/sharepoint/v3" xsi:nil="true"/>
+    <_ip_UnifiedCompliancePolicyProperties xmlns="http://schemas.microsoft.com/sharepoint/v3" xsi:nil="true"/>
+    <TaxCatchAll xmlns="230e9df3-be65-4c73-a93b-d1236ebd677e" xsi:nil="true"/>
+    <MediaServiceKeyPoints xmlns="238c5274-7ae9-4482-a961-c2ed3594aecf" xsi:nil="true"/>
+    <lcf76f155ced4ddcb4097134ff3c332f xmlns="238c5274-7ae9-4482-a961-c2ed3594aecf">
+      <Terms xmlns="http://schemas.microsoft.com/office/infopath/2007/PartnerControls"/>
+    </lcf76f155ced4ddcb4097134ff3c332f>
+    <OneNoteFluid_FileOrder xmlns="238c5274-7ae9-4482-a961-c2ed3594aecf" xsi:nil="true"/>
+    <SharedWithUsers xmlns="63ad01a6-b5cc-4a2b-a280-1c4a1dc4f211">
+      <UserInfo>
+        <DisplayName>Joke Feije-Edelman (SHE/HER)</DisplayName>
+        <AccountId>1117</AccountId>
+        <AccountType/>
+      </UserInfo>
+      <UserInfo>
+        <DisplayName>Ruben Koeze</DisplayName>
+        <AccountId>734</AccountId>
+        <AccountType/>
+      </UserInfo>
+    </SharedWithUsers>
+  </documentManagement>
+</p:properties>
 </file>
 
 <file path=customXml/item6.xml><?xml version="1.0" encoding="utf-8"?>
@@ -41702,25 +41760,18 @@
 </file>
 
 <file path=customXml/item7.xml><?xml version="1.0" encoding="utf-8"?>
-<CoverPageProperties xmlns="http://schemas.microsoft.com/office/2006/coverPageProps">
-  <PublishDate/>
-  <Abstract/>
-  <CompanyAddress/>
-  <CompanyPhone/>
-  <CompanyFax/>
-  <CompanyEmail/>
-</CoverPageProperties>
+<?mso-contentType ?>
+<FormTemplates xmlns="http://schemas.microsoft.com/sharepoint/v3/contenttype/forms">
+  <Display>DocumentLibraryForm</Display>
+  <Edit>DocumentLibraryForm</Edit>
+  <New>DocumentLibraryForm</New>
+</FormTemplates>
 </file>
 
 <file path=customXml/itemProps1.xml><?xml version="1.0" encoding="utf-8"?>
-<ds:datastoreItem xmlns:ds="http://schemas.openxmlformats.org/officeDocument/2006/customXml" ds:itemID="{FD1B50ED-ADC8-4AB9-B953-6BA09D26EC50}">
+<ds:datastoreItem xmlns:ds="http://schemas.openxmlformats.org/officeDocument/2006/customXml" ds:itemID="{B310262B-BB03-48B9-85BD-1CBF090733C3}">
   <ds:schemaRefs>
-    <ds:schemaRef ds:uri="http://schemas.microsoft.com/office/2006/metadata/properties"/>
-    <ds:schemaRef ds:uri="http://schemas.microsoft.com/office/infopath/2007/PartnerControls"/>
-    <ds:schemaRef ds:uri="http://schemas.microsoft.com/sharepoint/v3"/>
-    <ds:schemaRef ds:uri="230e9df3-be65-4c73-a93b-d1236ebd677e"/>
-    <ds:schemaRef ds:uri="238c5274-7ae9-4482-a961-c2ed3594aecf"/>
-    <ds:schemaRef ds:uri="63ad01a6-b5cc-4a2b-a280-1c4a1dc4f211"/>
+    <ds:schemaRef ds:uri="http://schemas.microsoft.com/office/2006/coverPageProps"/>
   </ds:schemaRefs>
 </ds:datastoreItem>
 </file>
@@ -41747,23 +41798,28 @@
 </file>
 
 <file path=customXml/itemProps3.xml><?xml version="1.0" encoding="utf-8"?>
+<ds:datastoreItem xmlns:ds="http://schemas.openxmlformats.org/officeDocument/2006/customXml" ds:itemID="{97C35468-0D6F-41CD-8777-3DB457FF1FC7}">
+  <ds:schemaRefs>
+    <ds:schemaRef ds:uri="http://schemas.microsoft.com/office/2006/metadata/longProperties"/>
+  </ds:schemaRefs>
+</ds:datastoreItem>
+</file>
+
+<file path=customXml/itemProps4.xml><?xml version="1.0" encoding="utf-8"?>
 <ds:datastoreItem xmlns:ds="http://schemas.openxmlformats.org/officeDocument/2006/customXml" ds:itemID="{7DE374A5-E216-4000-ACD6-42798D20C6D1}">
   <ds:schemaRefs/>
 </ds:datastoreItem>
 </file>
 
-<file path=customXml/itemProps4.xml><?xml version="1.0" encoding="utf-8"?>
-<ds:datastoreItem xmlns:ds="http://schemas.openxmlformats.org/officeDocument/2006/customXml" ds:itemID="{9B537E15-0111-4397-91CC-04726F7A7FAC}">
+<file path=customXml/itemProps5.xml><?xml version="1.0" encoding="utf-8"?>
+<ds:datastoreItem xmlns:ds="http://schemas.openxmlformats.org/officeDocument/2006/customXml" ds:itemID="{FD1B50ED-ADC8-4AB9-B953-6BA09D26EC50}">
   <ds:schemaRefs>
-    <ds:schemaRef ds:uri="http://schemas.microsoft.com/sharepoint/v3/contenttype/forms"/>
-  </ds:schemaRefs>
-</ds:datastoreItem>
-</file>
-
-<file path=customXml/itemProps5.xml><?xml version="1.0" encoding="utf-8"?>
-<ds:datastoreItem xmlns:ds="http://schemas.openxmlformats.org/officeDocument/2006/customXml" ds:itemID="{97C35468-0D6F-41CD-8777-3DB457FF1FC7}">
-  <ds:schemaRefs>
-    <ds:schemaRef ds:uri="http://schemas.microsoft.com/office/2006/metadata/longProperties"/>
+    <ds:schemaRef ds:uri="http://schemas.microsoft.com/office/2006/metadata/properties"/>
+    <ds:schemaRef ds:uri="http://schemas.microsoft.com/office/infopath/2007/PartnerControls"/>
+    <ds:schemaRef ds:uri="http://schemas.microsoft.com/sharepoint/v3"/>
+    <ds:schemaRef ds:uri="230e9df3-be65-4c73-a93b-d1236ebd677e"/>
+    <ds:schemaRef ds:uri="238c5274-7ae9-4482-a961-c2ed3594aecf"/>
+    <ds:schemaRef ds:uri="63ad01a6-b5cc-4a2b-a280-1c4a1dc4f211"/>
   </ds:schemaRefs>
 </ds:datastoreItem>
 </file>
@@ -41777,9 +41833,9 @@
 </file>
 
 <file path=customXml/itemProps7.xml><?xml version="1.0" encoding="utf-8"?>
-<ds:datastoreItem xmlns:ds="http://schemas.openxmlformats.org/officeDocument/2006/customXml" ds:itemID="{B310262B-BB03-48B9-85BD-1CBF090733C3}">
+<ds:datastoreItem xmlns:ds="http://schemas.openxmlformats.org/officeDocument/2006/customXml" ds:itemID="{9B537E15-0111-4397-91CC-04726F7A7FAC}">
   <ds:schemaRefs>
-    <ds:schemaRef ds:uri="http://schemas.microsoft.com/office/2006/coverPageProps"/>
+    <ds:schemaRef ds:uri="http://schemas.microsoft.com/sharepoint/v3/contenttype/forms"/>
   </ds:schemaRefs>
 </ds:datastoreItem>
 </file>

</xml_diff>

<commit_message>
Update VNET & Analytics
</commit_message>
<xml_diff>
--- a/NL-AVD for SMB.docx
+++ b/NL-AVD for SMB.docx
@@ -5684,21 +5684,7 @@
         <w:rPr>
           <w:lang w:val="en-US"/>
         </w:rPr>
-        <w:t>lication (.</w:t>
-      </w:r>
-      <w:proofErr w:type="spellStart"/>
-      <w:r>
-        <w:rPr>
-          <w:lang w:val="en-US"/>
-        </w:rPr>
-        <w:t>msi</w:t>
-      </w:r>
-      <w:proofErr w:type="spellEnd"/>
-      <w:r>
-        <w:rPr>
-          <w:lang w:val="en-US"/>
-        </w:rPr>
-        <w:t xml:space="preserve"> version) installed on it or the</w:t>
+        <w:t>lication (.msi version) installed on it or the</w:t>
       </w:r>
       <w:r>
         <w:rPr>
@@ -5722,21 +5708,7 @@
         <w:rPr>
           <w:lang w:val="en-US"/>
         </w:rPr>
-        <w:t>via .</w:t>
-      </w:r>
-      <w:proofErr w:type="spellStart"/>
-      <w:r>
-        <w:rPr>
-          <w:lang w:val="en-US"/>
-        </w:rPr>
-        <w:t>msi</w:t>
-      </w:r>
-      <w:proofErr w:type="spellEnd"/>
-      <w:r>
-        <w:rPr>
-          <w:lang w:val="en-US"/>
-        </w:rPr>
-        <w:t xml:space="preserve"> (</w:t>
+        <w:t>via .msi (</w:t>
       </w:r>
       <w:hyperlink r:id="rId22" w:history="1">
         <w:r>
@@ -5826,21 +5798,7 @@
         <w:rPr>
           <w:lang w:val="en-US"/>
         </w:rPr>
-        <w:t xml:space="preserve"> application (</w:t>
-      </w:r>
-      <w:proofErr w:type="spellStart"/>
-      <w:r>
-        <w:rPr>
-          <w:lang w:val="en-US"/>
-        </w:rPr>
-        <w:t>msi</w:t>
-      </w:r>
-      <w:proofErr w:type="spellEnd"/>
-      <w:r>
-        <w:rPr>
-          <w:lang w:val="en-US"/>
-        </w:rPr>
-        <w:t xml:space="preserve"> deployment)</w:t>
+        <w:t xml:space="preserve"> application (msi deployment)</w:t>
       </w:r>
       <w:r>
         <w:rPr>
@@ -6167,21 +6125,7 @@
         <w:rPr>
           <w:lang w:val="en-US"/>
         </w:rPr>
-        <w:t xml:space="preserve">account will be used during this training. In many cases it is your own Azure </w:t>
-      </w:r>
-      <w:proofErr w:type="spellStart"/>
-      <w:r>
-        <w:rPr>
-          <w:lang w:val="en-US"/>
-        </w:rPr>
-        <w:t>Entra</w:t>
-      </w:r>
-      <w:proofErr w:type="spellEnd"/>
-      <w:r>
-        <w:rPr>
-          <w:lang w:val="en-US"/>
-        </w:rPr>
-        <w:t xml:space="preserve"> ID account which </w:t>
+        <w:t xml:space="preserve">account will be used during this training. In many cases it is your own Azure Entra ID account which </w:t>
       </w:r>
       <w:r>
         <w:rPr>
@@ -6658,21 +6602,7 @@
         <w:rPr>
           <w:lang w:val="en-US"/>
         </w:rPr>
-        <w:t xml:space="preserve">In case you are not using your own Microsoft </w:t>
-      </w:r>
-      <w:proofErr w:type="spellStart"/>
-      <w:r>
-        <w:rPr>
-          <w:lang w:val="en-US"/>
-        </w:rPr>
-        <w:t>Entra</w:t>
-      </w:r>
-      <w:proofErr w:type="spellEnd"/>
-      <w:r>
-        <w:rPr>
-          <w:lang w:val="en-US"/>
-        </w:rPr>
-        <w:t xml:space="preserve"> ID</w:t>
+        <w:t>In case you are not using your own Microsoft Entra ID</w:t>
       </w:r>
       <w:r>
         <w:rPr>
@@ -8149,35 +8079,7 @@
         <w:rPr>
           <w:lang w:val="en-US"/>
         </w:rPr>
-        <w:t>type “</w:t>
-      </w:r>
-      <w:proofErr w:type="spellStart"/>
-      <w:r>
-        <w:rPr>
-          <w:lang w:val="en-US"/>
-        </w:rPr>
-        <w:t>entra</w:t>
-      </w:r>
-      <w:proofErr w:type="spellEnd"/>
-      <w:r>
-        <w:rPr>
-          <w:lang w:val="en-US"/>
-        </w:rPr>
-        <w:t>” or “</w:t>
-      </w:r>
-      <w:proofErr w:type="spellStart"/>
-      <w:r>
-        <w:rPr>
-          <w:lang w:val="en-US"/>
-        </w:rPr>
-        <w:t>aad</w:t>
-      </w:r>
-      <w:proofErr w:type="spellEnd"/>
-      <w:r>
-        <w:rPr>
-          <w:lang w:val="en-US"/>
-        </w:rPr>
-        <w:t>”</w:t>
+        <w:t>type “entra” or “aad”</w:t>
       </w:r>
       <w:r>
         <w:rPr>
@@ -8223,25 +8125,7 @@
           <w:bCs/>
           <w:lang w:val="en-US"/>
         </w:rPr>
-        <w:t xml:space="preserve">Microsoft </w:t>
-      </w:r>
-      <w:proofErr w:type="spellStart"/>
-      <w:r>
-        <w:rPr>
-          <w:b/>
-          <w:bCs/>
-          <w:lang w:val="en-US"/>
-        </w:rPr>
-        <w:t>Entra</w:t>
-      </w:r>
-      <w:proofErr w:type="spellEnd"/>
-      <w:r>
-        <w:rPr>
-          <w:b/>
-          <w:bCs/>
-          <w:lang w:val="en-US"/>
-        </w:rPr>
-        <w:t xml:space="preserve"> ID</w:t>
+        <w:t>Microsoft Entra ID</w:t>
       </w:r>
       <w:r>
         <w:rPr>
@@ -8253,21 +8137,7 @@
         <w:rPr>
           <w:lang w:val="en-US"/>
         </w:rPr>
-        <w:t xml:space="preserve">Microsoft </w:t>
-      </w:r>
-      <w:proofErr w:type="spellStart"/>
-      <w:r>
-        <w:rPr>
-          <w:lang w:val="en-US"/>
-        </w:rPr>
-        <w:t>Entra</w:t>
-      </w:r>
-      <w:proofErr w:type="spellEnd"/>
-      <w:r>
-        <w:rPr>
-          <w:lang w:val="en-US"/>
-        </w:rPr>
-        <w:t xml:space="preserve"> ID</w:t>
+        <w:t>Microsoft Entra ID</w:t>
       </w:r>
       <w:r>
         <w:rPr>
@@ -8297,21 +8167,7 @@
         <w:rPr>
           <w:lang w:val="en-US"/>
         </w:rPr>
-        <w:t xml:space="preserve">Microsoft </w:t>
-      </w:r>
-      <w:proofErr w:type="spellStart"/>
-      <w:r>
-        <w:rPr>
-          <w:lang w:val="en-US"/>
-        </w:rPr>
-        <w:t>Entra</w:t>
-      </w:r>
-      <w:proofErr w:type="spellEnd"/>
-      <w:r>
-        <w:rPr>
-          <w:lang w:val="en-US"/>
-        </w:rPr>
-        <w:t xml:space="preserve"> ID</w:t>
+        <w:t>Microsoft Entra ID</w:t>
       </w:r>
       <w:r>
         <w:rPr>
@@ -9526,21 +9382,7 @@
         <w:rPr>
           <w:lang w:val="en-US"/>
         </w:rPr>
-        <w:t xml:space="preserve"> (</w:t>
-      </w:r>
-      <w:proofErr w:type="spellStart"/>
-      <w:r>
-        <w:rPr>
-          <w:lang w:val="en-US"/>
-        </w:rPr>
-        <w:t>vnet</w:t>
-      </w:r>
-      <w:proofErr w:type="spellEnd"/>
-      <w:r>
-        <w:rPr>
-          <w:lang w:val="en-US"/>
-        </w:rPr>
-        <w:t xml:space="preserve">) </w:t>
+        <w:t xml:space="preserve"> (vnet) </w:t>
       </w:r>
       <w:r>
         <w:rPr>
@@ -9863,21 +9705,7 @@
         <w:rPr>
           <w:lang w:val="en-US"/>
         </w:rPr>
-        <w:t>, type “</w:t>
-      </w:r>
-      <w:proofErr w:type="spellStart"/>
-      <w:r>
-        <w:rPr>
-          <w:lang w:val="en-US"/>
-        </w:rPr>
-        <w:t>vnet</w:t>
-      </w:r>
-      <w:proofErr w:type="spellEnd"/>
-      <w:r>
-        <w:rPr>
-          <w:lang w:val="en-US"/>
-        </w:rPr>
-        <w:t>”</w:t>
+        <w:t>, type “vnet”</w:t>
       </w:r>
       <w:r>
         <w:rPr>
@@ -10133,21 +9961,7 @@
         <w:rPr>
           <w:lang w:val="en-US"/>
         </w:rPr>
-        <w:t>&lt;</w:t>
-      </w:r>
-      <w:proofErr w:type="spellStart"/>
-      <w:r>
-        <w:rPr>
-          <w:lang w:val="en-US"/>
-        </w:rPr>
-        <w:t>uniqueID</w:t>
-      </w:r>
-      <w:proofErr w:type="spellEnd"/>
-      <w:r>
-        <w:rPr>
-          <w:lang w:val="en-US"/>
-        </w:rPr>
-        <w:t>&gt;</w:t>
+        <w:t>&lt;uniqueID&gt;</w:t>
       </w:r>
       <w:r>
         <w:rPr>
@@ -10229,21 +10043,7 @@
         <w:rPr>
           <w:lang w:val="en-US"/>
         </w:rPr>
-        <w:t>&lt;</w:t>
-      </w:r>
-      <w:proofErr w:type="spellStart"/>
-      <w:r>
-        <w:rPr>
-          <w:lang w:val="en-US"/>
-        </w:rPr>
-        <w:t>uniqueID</w:t>
-      </w:r>
-      <w:proofErr w:type="spellEnd"/>
-      <w:r>
-        <w:rPr>
-          <w:lang w:val="en-US"/>
-        </w:rPr>
-        <w:t>&gt;</w:t>
+        <w:t>&lt;uniqueID&gt;</w:t>
       </w:r>
       <w:r>
         <w:rPr>
@@ -10327,13 +10127,13 @@
           <w:bCs/>
           <w:lang w:val="en-US"/>
         </w:rPr>
-        <w:t>Next : IP Addresses</w:t>
-      </w:r>
-      <w:r>
-        <w:rPr>
-          <w:lang w:val="en-US"/>
-        </w:rPr>
-        <w:t>, to continue to the next tab in the wizard.</w:t>
+        <w:t>Next : Security</w:t>
+      </w:r>
+      <w:r>
+        <w:rPr>
+          <w:lang w:val="en-US"/>
+        </w:rPr>
+        <w:t xml:space="preserve"> to continue to the next tab in the wizard.</w:t>
       </w:r>
     </w:p>
     <w:p>
@@ -10351,7 +10151,7 @@
         <w:rPr>
           <w:lang w:val="en-US"/>
         </w:rPr>
-        <w:t xml:space="preserve">In the </w:t>
+        <w:t xml:space="preserve">For now a </w:t>
       </w:r>
       <w:r>
         <w:rPr>
@@ -10359,79 +10159,37 @@
           <w:bCs/>
           <w:lang w:val="en-US"/>
         </w:rPr>
-        <w:t>IPv4 address space</w:t>
-      </w:r>
-      <w:r>
-        <w:rPr>
-          <w:lang w:val="en-US"/>
-        </w:rPr>
-        <w:t>, fill in the IP range for this Virtual Network</w:t>
-      </w:r>
-      <w:r>
-        <w:rPr>
-          <w:lang w:val="en-US"/>
-        </w:rPr>
-        <w:t xml:space="preserve">, </w:t>
-      </w:r>
-      <w:r>
-        <w:rPr>
-          <w:lang w:val="en-US"/>
-        </w:rPr>
-        <w:t>e.g.,</w:t>
-      </w:r>
-      <w:r>
-        <w:rPr>
-          <w:lang w:val="en-US"/>
-        </w:rPr>
-        <w:t xml:space="preserve"> 10.0.0.0/24. </w:t>
-      </w:r>
-      <w:r>
-        <w:rPr>
-          <w:lang w:val="en-US"/>
-        </w:rPr>
-        <w:t xml:space="preserve">By </w:t>
-      </w:r>
-      <w:r>
-        <w:rPr>
-          <w:lang w:val="en-US"/>
-        </w:rPr>
-        <w:t>default,</w:t>
-      </w:r>
-      <w:r>
-        <w:rPr>
-          <w:lang w:val="en-US"/>
-        </w:rPr>
-        <w:t xml:space="preserve"> the wizard will propose an IP range. You are able to adjust the range or remove it for the </w:t>
-      </w:r>
-      <w:r>
-        <w:rPr>
-          <w:lang w:val="en-US"/>
-        </w:rPr>
-        <w:t xml:space="preserve">IP ranges for this network by using the recycle bin icon behind the range. </w:t>
-      </w:r>
-      <w:r>
-        <w:rPr>
-          <w:lang w:val="en-US"/>
-        </w:rPr>
-        <w:t xml:space="preserve">Make sure you have </w:t>
-      </w:r>
-      <w:r>
-        <w:rPr>
-          <w:lang w:val="en-US"/>
-        </w:rPr>
-        <w:t>an appropriate amount of IP addresses available within the network</w:t>
-      </w:r>
-      <w:r>
-        <w:rPr>
-          <w:lang w:val="en-US"/>
-        </w:rPr>
-        <w:t xml:space="preserve">. How many is dependent on which workloads will land in this virtual network. Proper network planning is </w:t>
-      </w:r>
-      <w:r>
-        <w:rPr>
-          <w:lang w:val="en-US"/>
-        </w:rPr>
-        <w:t>just as important for Azure as it is for an on-premises environment.</w:t>
+        <w:t>BastionHost</w:t>
+      </w:r>
+      <w:r>
+        <w:rPr>
+          <w:lang w:val="en-US"/>
+        </w:rPr>
+        <w:t xml:space="preserve"> is not necessary, </w:t>
+      </w:r>
+      <w:r>
+        <w:rPr>
+          <w:lang w:val="en-US"/>
+        </w:rPr>
+        <w:t>keep it d</w:t>
+      </w:r>
+      <w:r>
+        <w:rPr>
+          <w:lang w:val="en-US"/>
+        </w:rPr>
+        <w:t>isable</w:t>
+      </w:r>
+      <w:r>
+        <w:rPr>
+          <w:lang w:val="en-US"/>
+        </w:rPr>
+        <w:t>d</w:t>
+      </w:r>
+      <w:r>
+        <w:rPr>
+          <w:lang w:val="en-US"/>
+        </w:rPr>
+        <w:t>.</w:t>
       </w:r>
     </w:p>
     <w:p>
@@ -10442,202 +10200,22 @@
           <w:numId w:val="12"/>
         </w:numPr>
         <w:rPr>
-          <w:i/>
-          <w:iCs/>
-          <w:lang w:val="en-US"/>
-        </w:rPr>
-      </w:pPr>
-      <w:r>
-        <w:rPr>
-          <w:lang w:val="en-US"/>
-        </w:rPr>
-        <w:t xml:space="preserve"> </w:t>
-      </w:r>
-      <w:r>
-        <w:rPr>
-          <w:lang w:val="en-US"/>
-        </w:rPr>
-        <w:t>Every Virtual Network</w:t>
-      </w:r>
-      <w:r>
-        <w:rPr>
-          <w:lang w:val="en-US"/>
-        </w:rPr>
-        <w:t xml:space="preserve"> needs one or more subnets</w:t>
-      </w:r>
-      <w:r>
-        <w:rPr>
-          <w:lang w:val="en-US"/>
-        </w:rPr>
-        <w:t>. The wizard already proposes a default subnet for this network. You are able to adjust the configuration of this subnet</w:t>
-      </w:r>
-      <w:r>
-        <w:rPr>
-          <w:lang w:val="en-US"/>
-        </w:rPr>
-        <w:t xml:space="preserve"> by clicking it</w:t>
-      </w:r>
-      <w:r>
-        <w:rPr>
-          <w:lang w:val="en-US"/>
-        </w:rPr>
-        <w:t xml:space="preserve">. You can add more than one subnet at this moment or add more in a later stage. For now we will </w:t>
-      </w:r>
-      <w:r>
-        <w:rPr>
-          <w:lang w:val="en-US"/>
-        </w:rPr>
-        <w:t>adjust the default</w:t>
-      </w:r>
-      <w:r>
-        <w:rPr>
-          <w:lang w:val="en-US"/>
-        </w:rPr>
-        <w:t xml:space="preserve"> subnet</w:t>
-      </w:r>
-      <w:r>
-        <w:rPr>
-          <w:lang w:val="en-US"/>
-        </w:rPr>
-        <w:t>,</w:t>
-      </w:r>
-      <w:r>
-        <w:rPr>
-          <w:lang w:val="en-US"/>
-        </w:rPr>
-        <w:t xml:space="preserve"> containing all </w:t>
-      </w:r>
-      <w:proofErr w:type="spellStart"/>
-      <w:r>
-        <w:rPr>
-          <w:lang w:val="en-US"/>
-        </w:rPr>
-        <w:t>ip</w:t>
-      </w:r>
-      <w:proofErr w:type="spellEnd"/>
-      <w:r>
-        <w:rPr>
-          <w:lang w:val="en-US"/>
-        </w:rPr>
-        <w:t>-</w:t>
-      </w:r>
-      <w:r>
-        <w:rPr>
-          <w:lang w:val="en-US"/>
-        </w:rPr>
-        <w:t>address</w:t>
-      </w:r>
-      <w:r>
-        <w:rPr>
-          <w:lang w:val="en-US"/>
-        </w:rPr>
-        <w:t>es</w:t>
-      </w:r>
-      <w:r>
-        <w:rPr>
-          <w:lang w:val="en-US"/>
-        </w:rPr>
-        <w:t xml:space="preserve"> in the Virtual Network</w:t>
-      </w:r>
-      <w:r>
-        <w:rPr>
-          <w:lang w:val="en-US"/>
-        </w:rPr>
-        <w:t>, without a NAT gateway</w:t>
-      </w:r>
-      <w:r>
-        <w:rPr>
-          <w:lang w:val="en-US"/>
-        </w:rPr>
-        <w:t xml:space="preserve"> or Service Endpoints selected</w:t>
-      </w:r>
-      <w:r>
-        <w:rPr>
-          <w:lang w:val="en-US"/>
-        </w:rPr>
-        <w:t xml:space="preserve"> and give it a name following our naming conventions</w:t>
-      </w:r>
-      <w:r>
-        <w:rPr>
-          <w:lang w:val="en-US"/>
-        </w:rPr>
-        <w:t>, e.g. “snet-p-</w:t>
-      </w:r>
-      <w:r>
-        <w:rPr>
-          <w:lang w:val="en-US"/>
-        </w:rPr>
-        <w:t>su</w:t>
-      </w:r>
-      <w:r>
-        <w:rPr>
-          <w:lang w:val="en-US"/>
-        </w:rPr>
-        <w:t>-01</w:t>
-      </w:r>
-      <w:r>
-        <w:rPr>
-          <w:lang w:val="en-US"/>
-        </w:rPr>
-        <w:t>&lt;</w:t>
-      </w:r>
-      <w:proofErr w:type="spellStart"/>
-      <w:r>
-        <w:rPr>
-          <w:lang w:val="en-US"/>
-        </w:rPr>
-        <w:t>uniqueID</w:t>
-      </w:r>
-      <w:proofErr w:type="spellEnd"/>
-      <w:r>
-        <w:rPr>
-          <w:lang w:val="en-US"/>
-        </w:rPr>
-        <w:t>&gt;</w:t>
-      </w:r>
-      <w:r>
-        <w:rPr>
-          <w:lang w:val="en-US"/>
-        </w:rPr>
-        <w:t>”</w:t>
-      </w:r>
-      <w:r>
-        <w:rPr>
-          <w:lang w:val="en-US"/>
-        </w:rPr>
-        <w:t>.</w:t>
-      </w:r>
-      <w:r>
-        <w:rPr>
-          <w:lang w:val="en-US"/>
-        </w:rPr>
-        <w:br/>
-      </w:r>
-      <w:r>
-        <w:rPr>
-          <w:i/>
-          <w:iCs/>
-          <w:lang w:val="en-US"/>
-        </w:rPr>
-        <w:t>NOTE: If the wizard does not propose a default subnet then click on “</w:t>
-      </w:r>
+          <w:lang w:val="en-US"/>
+        </w:rPr>
+      </w:pPr>
       <w:r>
         <w:rPr>
           <w:b/>
           <w:bCs/>
-          <w:i/>
-          <w:iCs/>
-          <w:lang w:val="en-US"/>
-        </w:rPr>
-        <w:t xml:space="preserve">Add subnet” </w:t>
-      </w:r>
-      <w:r>
-        <w:rPr>
-          <w:i/>
-          <w:iCs/>
-          <w:lang w:val="en-US"/>
-        </w:rPr>
-        <w:t xml:space="preserve">and give the subnet the same range as the IPv4 address space as you added in the previous step. </w:t>
+          <w:lang w:val="en-US"/>
+        </w:rPr>
+        <w:t>DDoS Network Protection</w:t>
+      </w:r>
+      <w:r>
+        <w:rPr>
+          <w:lang w:val="en-US"/>
+        </w:rPr>
+        <w:t xml:space="preserve"> is a valuable service to protect resources exposed to the internet. However this also is a more expensive service, so be conscious if the risk is worth the costs. For this lab we will leave the option for DDoS Network Protection disabled.</w:t>
       </w:r>
     </w:p>
     <w:p>
@@ -10655,246 +10233,7 @@
         <w:rPr>
           <w:lang w:val="en-US"/>
         </w:rPr>
-        <w:t xml:space="preserve">Click </w:t>
-      </w:r>
-      <w:r>
-        <w:rPr>
-          <w:b/>
-          <w:bCs/>
-          <w:lang w:val="en-US"/>
-        </w:rPr>
-        <w:t>Next : Security</w:t>
-      </w:r>
-      <w:r>
-        <w:rPr>
-          <w:lang w:val="en-US"/>
-        </w:rPr>
-        <w:t xml:space="preserve"> to continue to the next tab in the </w:t>
-      </w:r>
-      <w:r>
-        <w:rPr>
-          <w:lang w:val="en-US"/>
-        </w:rPr>
-        <w:t>wizard.</w:t>
-      </w:r>
-    </w:p>
-    <w:p>
-      <w:pPr>
-        <w:pStyle w:val="ListParagraph"/>
-        <w:numPr>
-          <w:ilvl w:val="0"/>
-          <w:numId w:val="12"/>
-        </w:numPr>
-        <w:rPr>
-          <w:lang w:val="en-US"/>
-        </w:rPr>
-      </w:pPr>
-      <w:r>
-        <w:rPr>
-          <w:lang w:val="en-US"/>
-        </w:rPr>
-        <w:t xml:space="preserve">For now a </w:t>
-      </w:r>
-      <w:proofErr w:type="spellStart"/>
-      <w:r>
-        <w:rPr>
-          <w:b/>
-          <w:bCs/>
-          <w:lang w:val="en-US"/>
-        </w:rPr>
-        <w:t>Bastion</w:t>
-      </w:r>
-      <w:r>
-        <w:rPr>
-          <w:b/>
-          <w:bCs/>
-          <w:lang w:val="en-US"/>
-        </w:rPr>
-        <w:t>H</w:t>
-      </w:r>
-      <w:r>
-        <w:rPr>
-          <w:b/>
-          <w:bCs/>
-          <w:lang w:val="en-US"/>
-        </w:rPr>
-        <w:t>ost</w:t>
-      </w:r>
-      <w:proofErr w:type="spellEnd"/>
-      <w:r>
-        <w:rPr>
-          <w:lang w:val="en-US"/>
-        </w:rPr>
-        <w:t xml:space="preserve"> is not necessary, select “Disable”</w:t>
-      </w:r>
-      <w:r>
-        <w:rPr>
-          <w:lang w:val="en-US"/>
-        </w:rPr>
-        <w:t>.</w:t>
-      </w:r>
-    </w:p>
-    <w:p>
-      <w:pPr>
-        <w:pStyle w:val="ListParagraph"/>
-        <w:numPr>
-          <w:ilvl w:val="0"/>
-          <w:numId w:val="12"/>
-        </w:numPr>
-        <w:rPr>
-          <w:lang w:val="en-US"/>
-        </w:rPr>
-      </w:pPr>
-      <w:r>
-        <w:rPr>
-          <w:b/>
-          <w:bCs/>
-          <w:lang w:val="en-US"/>
-        </w:rPr>
-        <w:t xml:space="preserve">DDoS Network </w:t>
-      </w:r>
-      <w:r>
-        <w:rPr>
-          <w:b/>
-          <w:bCs/>
-          <w:lang w:val="en-US"/>
-        </w:rPr>
-        <w:t>P</w:t>
-      </w:r>
-      <w:r>
-        <w:rPr>
-          <w:b/>
-          <w:bCs/>
-          <w:lang w:val="en-US"/>
-        </w:rPr>
-        <w:t>rotection</w:t>
-      </w:r>
-      <w:r>
-        <w:rPr>
-          <w:lang w:val="en-US"/>
-        </w:rPr>
-        <w:t xml:space="preserve"> is </w:t>
-      </w:r>
-      <w:r>
-        <w:rPr>
-          <w:lang w:val="en-US"/>
-        </w:rPr>
-        <w:t xml:space="preserve">a valuable service to protect </w:t>
-      </w:r>
-      <w:r>
-        <w:rPr>
-          <w:lang w:val="en-US"/>
-        </w:rPr>
-        <w:t xml:space="preserve">resources exposed to the </w:t>
-      </w:r>
-      <w:r>
-        <w:rPr>
-          <w:lang w:val="en-US"/>
-        </w:rPr>
-        <w:t>internet. However t</w:t>
-      </w:r>
-      <w:r>
-        <w:rPr>
-          <w:lang w:val="en-US"/>
-        </w:rPr>
-        <w:t>his</w:t>
-      </w:r>
-      <w:r>
-        <w:rPr>
-          <w:lang w:val="en-US"/>
-        </w:rPr>
-        <w:t xml:space="preserve"> also is a more expensive </w:t>
-      </w:r>
-      <w:r>
-        <w:rPr>
-          <w:lang w:val="en-US"/>
-        </w:rPr>
-        <w:t>service</w:t>
-      </w:r>
-      <w:r>
-        <w:rPr>
-          <w:lang w:val="en-US"/>
-        </w:rPr>
-        <w:t xml:space="preserve">, so be </w:t>
-      </w:r>
-      <w:r>
-        <w:rPr>
-          <w:lang w:val="en-US"/>
-        </w:rPr>
-        <w:t xml:space="preserve">conscious </w:t>
-      </w:r>
-      <w:r>
-        <w:rPr>
-          <w:lang w:val="en-US"/>
-        </w:rPr>
-        <w:t xml:space="preserve">if </w:t>
-      </w:r>
-      <w:r>
-        <w:rPr>
-          <w:lang w:val="en-US"/>
-        </w:rPr>
-        <w:t xml:space="preserve">the risk is worth the costs. </w:t>
-      </w:r>
-      <w:r>
-        <w:rPr>
-          <w:lang w:val="en-US"/>
-        </w:rPr>
-        <w:t xml:space="preserve">For </w:t>
-      </w:r>
-      <w:r>
-        <w:rPr>
-          <w:lang w:val="en-US"/>
-        </w:rPr>
-        <w:t xml:space="preserve">this lab we will leave the option for </w:t>
-      </w:r>
-      <w:r>
-        <w:rPr>
-          <w:lang w:val="en-US"/>
-        </w:rPr>
-        <w:t xml:space="preserve">DDoS Network Protection </w:t>
-      </w:r>
-      <w:r>
-        <w:rPr>
-          <w:lang w:val="en-US"/>
-        </w:rPr>
-        <w:t>disabled.</w:t>
-      </w:r>
-    </w:p>
-    <w:p>
-      <w:pPr>
-        <w:pStyle w:val="ListParagraph"/>
-        <w:numPr>
-          <w:ilvl w:val="0"/>
-          <w:numId w:val="12"/>
-        </w:numPr>
-        <w:rPr>
-          <w:lang w:val="en-US"/>
-        </w:rPr>
-      </w:pPr>
-      <w:r>
-        <w:rPr>
-          <w:lang w:val="en-US"/>
-        </w:rPr>
-        <w:lastRenderedPageBreak/>
-        <w:t xml:space="preserve">In a </w:t>
-      </w:r>
-      <w:r>
-        <w:rPr>
-          <w:lang w:val="en-US"/>
-        </w:rPr>
-        <w:t>real-life</w:t>
-      </w:r>
-      <w:r>
-        <w:rPr>
-          <w:lang w:val="en-US"/>
-        </w:rPr>
-        <w:t xml:space="preserve"> scenario it is recommended to consider the usage of an</w:t>
-      </w:r>
-      <w:r>
-        <w:rPr>
-          <w:lang w:val="en-US"/>
-        </w:rPr>
-        <w:t xml:space="preserve"> </w:t>
+        <w:t xml:space="preserve">In a real-life scenario it is recommended to consider the usage of an </w:t>
       </w:r>
       <w:hyperlink r:id="rId29">
         <w:r>
@@ -10909,55 +10248,328 @@
         <w:rPr>
           <w:lang w:val="en-US"/>
         </w:rPr>
-        <w:t xml:space="preserve"> in your Virtual Network</w:t>
-      </w:r>
-      <w:r>
-        <w:rPr>
-          <w:lang w:val="en-US"/>
-        </w:rPr>
-        <w:t xml:space="preserve">. </w:t>
-      </w:r>
-      <w:r>
-        <w:rPr>
-          <w:lang w:val="en-US"/>
-        </w:rPr>
-        <w:t xml:space="preserve">As the focus of the </w:t>
-      </w:r>
-      <w:r>
-        <w:rPr>
-          <w:lang w:val="en-US"/>
-        </w:rPr>
-        <w:t>hands-on-lab</w:t>
-      </w:r>
-      <w:r>
-        <w:rPr>
-          <w:lang w:val="en-US"/>
-        </w:rPr>
-        <w:t xml:space="preserve"> is on </w:t>
-      </w:r>
-      <w:r>
-        <w:rPr>
-          <w:lang w:val="en-US"/>
-        </w:rPr>
-        <w:t xml:space="preserve">the </w:t>
-      </w:r>
-      <w:r>
-        <w:rPr>
-          <w:lang w:val="en-US"/>
-        </w:rPr>
-        <w:t xml:space="preserve">Azure Virtual Desktop </w:t>
-      </w:r>
-      <w:r>
-        <w:rPr>
-          <w:lang w:val="en-US"/>
-        </w:rPr>
-        <w:t>we</w:t>
-      </w:r>
-      <w:r>
-        <w:rPr>
-          <w:lang w:val="en-US"/>
-        </w:rPr>
-        <w:t xml:space="preserve"> select “Disable”.</w:t>
+        <w:t xml:space="preserve"> in your Virtual Network. As the focus of the hands-on-lab is on the Azure Virtual Desktop we select “Disable”.</w:t>
+      </w:r>
+    </w:p>
+    <w:p>
+      <w:pPr>
+        <w:pStyle w:val="ListParagraph"/>
+        <w:numPr>
+          <w:ilvl w:val="0"/>
+          <w:numId w:val="12"/>
+        </w:numPr>
+        <w:rPr>
+          <w:lang w:val="en-US"/>
+        </w:rPr>
+      </w:pPr>
+      <w:r>
+        <w:rPr>
+          <w:lang w:val="en-US"/>
+        </w:rPr>
+        <w:t xml:space="preserve">Click </w:t>
+      </w:r>
+      <w:r>
+        <w:rPr>
+          <w:b/>
+          <w:bCs/>
+          <w:lang w:val="en-US"/>
+        </w:rPr>
+        <w:t>Next : IP Addresses</w:t>
+      </w:r>
+      <w:r>
+        <w:rPr>
+          <w:lang w:val="en-US"/>
+        </w:rPr>
+        <w:t>, to continue to the next tab in the wizard.</w:t>
+      </w:r>
+    </w:p>
+    <w:p>
+      <w:pPr>
+        <w:pStyle w:val="ListParagraph"/>
+        <w:numPr>
+          <w:ilvl w:val="0"/>
+          <w:numId w:val="12"/>
+        </w:numPr>
+        <w:rPr>
+          <w:lang w:val="en-US"/>
+        </w:rPr>
+      </w:pPr>
+      <w:r>
+        <w:rPr>
+          <w:lang w:val="en-US"/>
+        </w:rPr>
+        <w:t xml:space="preserve">In the </w:t>
+      </w:r>
+      <w:r>
+        <w:rPr>
+          <w:b/>
+          <w:bCs/>
+          <w:lang w:val="en-US"/>
+        </w:rPr>
+        <w:t>IPv4 address space</w:t>
+      </w:r>
+      <w:r>
+        <w:rPr>
+          <w:lang w:val="en-US"/>
+        </w:rPr>
+        <w:t>, fill in the IP range for this Virtual Network</w:t>
+      </w:r>
+      <w:r>
+        <w:rPr>
+          <w:lang w:val="en-US"/>
+        </w:rPr>
+        <w:t xml:space="preserve">, </w:t>
+      </w:r>
+      <w:r>
+        <w:rPr>
+          <w:lang w:val="en-US"/>
+        </w:rPr>
+        <w:t>e.g.,</w:t>
+      </w:r>
+      <w:r>
+        <w:rPr>
+          <w:lang w:val="en-US"/>
+        </w:rPr>
+        <w:t xml:space="preserve"> 10.0.0.0/24. </w:t>
+      </w:r>
+      <w:r>
+        <w:rPr>
+          <w:lang w:val="en-US"/>
+        </w:rPr>
+        <w:t xml:space="preserve">By </w:t>
+      </w:r>
+      <w:r>
+        <w:rPr>
+          <w:lang w:val="en-US"/>
+        </w:rPr>
+        <w:t>default,</w:t>
+      </w:r>
+      <w:r>
+        <w:rPr>
+          <w:lang w:val="en-US"/>
+        </w:rPr>
+        <w:t xml:space="preserve"> the wizard will propose an IP range. You are able to adjust the range or remove it for the </w:t>
+      </w:r>
+      <w:r>
+        <w:rPr>
+          <w:lang w:val="en-US"/>
+        </w:rPr>
+        <w:t xml:space="preserve">IP ranges for this network by using the recycle bin icon behind the range. </w:t>
+      </w:r>
+      <w:r>
+        <w:rPr>
+          <w:lang w:val="en-US"/>
+        </w:rPr>
+        <w:t xml:space="preserve">Make sure you have </w:t>
+      </w:r>
+      <w:r>
+        <w:rPr>
+          <w:lang w:val="en-US"/>
+        </w:rPr>
+        <w:t>an appropriate amount of IP addresses available within the network</w:t>
+      </w:r>
+      <w:r>
+        <w:rPr>
+          <w:lang w:val="en-US"/>
+        </w:rPr>
+        <w:t xml:space="preserve">. How many is dependent on which workloads will land in this virtual network. Proper network planning is </w:t>
+      </w:r>
+      <w:r>
+        <w:rPr>
+          <w:lang w:val="en-US"/>
+        </w:rPr>
+        <w:t>just as important for Azure as it is for an on-premises environment.</w:t>
+      </w:r>
+    </w:p>
+    <w:p>
+      <w:pPr>
+        <w:pStyle w:val="ListParagraph"/>
+        <w:numPr>
+          <w:ilvl w:val="0"/>
+          <w:numId w:val="12"/>
+        </w:numPr>
+        <w:rPr>
+          <w:i/>
+          <w:iCs/>
+          <w:lang w:val="en-US"/>
+        </w:rPr>
+      </w:pPr>
+      <w:r>
+        <w:rPr>
+          <w:lang w:val="en-US"/>
+        </w:rPr>
+        <w:t xml:space="preserve"> </w:t>
+      </w:r>
+      <w:r>
+        <w:rPr>
+          <w:lang w:val="en-US"/>
+        </w:rPr>
+        <w:t>Every Virtual Network</w:t>
+      </w:r>
+      <w:r>
+        <w:rPr>
+          <w:lang w:val="en-US"/>
+        </w:rPr>
+        <w:t xml:space="preserve"> needs one or more subnets</w:t>
+      </w:r>
+      <w:r>
+        <w:rPr>
+          <w:lang w:val="en-US"/>
+        </w:rPr>
+        <w:t>. The wizard already proposes a default subnet for this network. You are able to adjust the configuration of this subnet</w:t>
+      </w:r>
+      <w:r>
+        <w:rPr>
+          <w:lang w:val="en-US"/>
+        </w:rPr>
+        <w:t xml:space="preserve"> by clicking it</w:t>
+      </w:r>
+      <w:r>
+        <w:rPr>
+          <w:lang w:val="en-US"/>
+        </w:rPr>
+        <w:t xml:space="preserve">. You can add more than one subnet at this moment or add more in a later stage. For now we will </w:t>
+      </w:r>
+      <w:r>
+        <w:rPr>
+          <w:lang w:val="en-US"/>
+        </w:rPr>
+        <w:t>adjust the default</w:t>
+      </w:r>
+      <w:r>
+        <w:rPr>
+          <w:lang w:val="en-US"/>
+        </w:rPr>
+        <w:t xml:space="preserve"> subnet</w:t>
+      </w:r>
+      <w:r>
+        <w:rPr>
+          <w:lang w:val="en-US"/>
+        </w:rPr>
+        <w:t>,</w:t>
+      </w:r>
+      <w:r>
+        <w:rPr>
+          <w:lang w:val="en-US"/>
+        </w:rPr>
+        <w:t xml:space="preserve"> containing all </w:t>
+      </w:r>
+      <w:r>
+        <w:rPr>
+          <w:lang w:val="en-US"/>
+        </w:rPr>
+        <w:t>ip</w:t>
+      </w:r>
+      <w:r>
+        <w:rPr>
+          <w:lang w:val="en-US"/>
+        </w:rPr>
+        <w:t>-</w:t>
+      </w:r>
+      <w:r>
+        <w:rPr>
+          <w:lang w:val="en-US"/>
+        </w:rPr>
+        <w:t>address</w:t>
+      </w:r>
+      <w:r>
+        <w:rPr>
+          <w:lang w:val="en-US"/>
+        </w:rPr>
+        <w:t>es</w:t>
+      </w:r>
+      <w:r>
+        <w:rPr>
+          <w:lang w:val="en-US"/>
+        </w:rPr>
+        <w:t xml:space="preserve"> in the Virtual Network</w:t>
+      </w:r>
+      <w:r>
+        <w:rPr>
+          <w:lang w:val="en-US"/>
+        </w:rPr>
+        <w:t>, without a NAT gateway</w:t>
+      </w:r>
+      <w:r>
+        <w:rPr>
+          <w:lang w:val="en-US"/>
+        </w:rPr>
+        <w:t xml:space="preserve"> or Service Endpoints selected</w:t>
+      </w:r>
+      <w:r>
+        <w:rPr>
+          <w:lang w:val="en-US"/>
+        </w:rPr>
+        <w:t xml:space="preserve"> and give it a name following our naming conventions</w:t>
+      </w:r>
+      <w:r>
+        <w:rPr>
+          <w:lang w:val="en-US"/>
+        </w:rPr>
+        <w:t>, e.g. “snet-p-</w:t>
+      </w:r>
+      <w:r>
+        <w:rPr>
+          <w:lang w:val="en-US"/>
+        </w:rPr>
+        <w:t>su</w:t>
+      </w:r>
+      <w:r>
+        <w:rPr>
+          <w:lang w:val="en-US"/>
+        </w:rPr>
+        <w:t>-01</w:t>
+      </w:r>
+      <w:r>
+        <w:rPr>
+          <w:lang w:val="en-US"/>
+        </w:rPr>
+        <w:t>&lt;uniqueID&gt;</w:t>
+      </w:r>
+      <w:r>
+        <w:rPr>
+          <w:lang w:val="en-US"/>
+        </w:rPr>
+        <w:t>”</w:t>
+      </w:r>
+      <w:r>
+        <w:rPr>
+          <w:lang w:val="en-US"/>
+        </w:rPr>
+        <w:t>.</w:t>
+      </w:r>
+      <w:r>
+        <w:rPr>
+          <w:lang w:val="en-US"/>
+        </w:rPr>
+        <w:br/>
+      </w:r>
+      <w:r>
+        <w:rPr>
+          <w:i/>
+          <w:iCs/>
+          <w:lang w:val="en-US"/>
+        </w:rPr>
+        <w:t>NOTE: If the wizard does not propose a default subnet then click on “</w:t>
+      </w:r>
+      <w:r>
+        <w:rPr>
+          <w:b/>
+          <w:bCs/>
+          <w:i/>
+          <w:iCs/>
+          <w:lang w:val="en-US"/>
+        </w:rPr>
+        <w:t xml:space="preserve">Add subnet” </w:t>
+      </w:r>
+      <w:r>
+        <w:rPr>
+          <w:i/>
+          <w:iCs/>
+          <w:lang w:val="en-US"/>
+        </w:rPr>
+        <w:lastRenderedPageBreak/>
+        <w:t xml:space="preserve">and give the subnet the same range as the IPv4 address space as you added in the previous step. </w:t>
       </w:r>
     </w:p>
     <w:p>
@@ -11837,21 +11449,7 @@
         <w:rPr>
           <w:lang w:val="en-US"/>
         </w:rPr>
-        <w:t>&lt;</w:t>
-      </w:r>
-      <w:proofErr w:type="spellStart"/>
-      <w:r>
-        <w:rPr>
-          <w:lang w:val="en-US"/>
-        </w:rPr>
-        <w:t>uniqueID</w:t>
-      </w:r>
-      <w:proofErr w:type="spellEnd"/>
-      <w:r>
-        <w:rPr>
-          <w:lang w:val="en-US"/>
-        </w:rPr>
-        <w:t>&gt;</w:t>
+        <w:t>&lt;uniqueID&gt;</w:t>
       </w:r>
       <w:r>
         <w:rPr>
@@ -11943,21 +11541,7 @@
         <w:rPr>
           <w:lang w:val="en-US"/>
         </w:rPr>
-        <w:t>&lt;</w:t>
-      </w:r>
-      <w:proofErr w:type="spellStart"/>
-      <w:r>
-        <w:rPr>
-          <w:lang w:val="en-US"/>
-        </w:rPr>
-        <w:t>uniqueID</w:t>
-      </w:r>
-      <w:proofErr w:type="spellEnd"/>
-      <w:r>
-        <w:rPr>
-          <w:lang w:val="en-US"/>
-        </w:rPr>
-        <w:t>&gt;</w:t>
+        <w:t>&lt;uniqueID&gt;</w:t>
       </w:r>
       <w:r>
         <w:rPr>
@@ -11995,7 +11579,19 @@
         <w:rPr>
           <w:lang w:val="en-US"/>
         </w:rPr>
-        <w:t xml:space="preserve"> in which the Virtual Network will be created, “</w:t>
+        <w:t xml:space="preserve"> in which the </w:t>
+      </w:r>
+      <w:r>
+        <w:rPr>
+          <w:lang w:val="en-US"/>
+        </w:rPr>
+        <w:t xml:space="preserve">Log Analytics workspace </w:t>
+      </w:r>
+      <w:r>
+        <w:rPr>
+          <w:lang w:val="en-US"/>
+        </w:rPr>
+        <w:t>will be created, “</w:t>
       </w:r>
       <w:r>
         <w:rPr>
@@ -12648,35 +12244,7 @@
         <w:rPr>
           <w:lang w:val="en-US"/>
         </w:rPr>
-        <w:t>type “</w:t>
-      </w:r>
-      <w:proofErr w:type="spellStart"/>
-      <w:r>
-        <w:rPr>
-          <w:lang w:val="en-US"/>
-        </w:rPr>
-        <w:t>entra</w:t>
-      </w:r>
-      <w:proofErr w:type="spellEnd"/>
-      <w:r>
-        <w:rPr>
-          <w:lang w:val="en-US"/>
-        </w:rPr>
-        <w:t>” or “</w:t>
-      </w:r>
-      <w:proofErr w:type="spellStart"/>
-      <w:r>
-        <w:rPr>
-          <w:lang w:val="en-US"/>
-        </w:rPr>
-        <w:t>aad</w:t>
-      </w:r>
-      <w:proofErr w:type="spellEnd"/>
-      <w:r>
-        <w:rPr>
-          <w:lang w:val="en-US"/>
-        </w:rPr>
-        <w:t>”</w:t>
+        <w:t>type “entra” or “aad”</w:t>
       </w:r>
       <w:r>
         <w:rPr>
@@ -12722,25 +12290,7 @@
           <w:bCs/>
           <w:lang w:val="en-US"/>
         </w:rPr>
-        <w:t xml:space="preserve">Microsoft </w:t>
-      </w:r>
-      <w:proofErr w:type="spellStart"/>
-      <w:r>
-        <w:rPr>
-          <w:b/>
-          <w:bCs/>
-          <w:lang w:val="en-US"/>
-        </w:rPr>
-        <w:t>Entra</w:t>
-      </w:r>
-      <w:proofErr w:type="spellEnd"/>
-      <w:r>
-        <w:rPr>
-          <w:b/>
-          <w:bCs/>
-          <w:lang w:val="en-US"/>
-        </w:rPr>
-        <w:t xml:space="preserve"> ID</w:t>
+        <w:t>Microsoft Entra ID</w:t>
       </w:r>
       <w:r>
         <w:rPr>
@@ -12752,21 +12302,7 @@
         <w:rPr>
           <w:lang w:val="en-US"/>
         </w:rPr>
-        <w:t xml:space="preserve">Microsoft </w:t>
-      </w:r>
-      <w:proofErr w:type="spellStart"/>
-      <w:r>
-        <w:rPr>
-          <w:lang w:val="en-US"/>
-        </w:rPr>
-        <w:t>Entra</w:t>
-      </w:r>
-      <w:proofErr w:type="spellEnd"/>
-      <w:r>
-        <w:rPr>
-          <w:lang w:val="en-US"/>
-        </w:rPr>
-        <w:t xml:space="preserve"> ID</w:t>
+        <w:t>Microsoft Entra ID</w:t>
       </w:r>
       <w:r>
         <w:rPr>
@@ -12802,21 +12338,7 @@
         <w:rPr>
           <w:lang w:val="en-US"/>
         </w:rPr>
-        <w:t xml:space="preserve">Microsoft </w:t>
-      </w:r>
-      <w:proofErr w:type="spellStart"/>
-      <w:r>
-        <w:rPr>
-          <w:lang w:val="en-US"/>
-        </w:rPr>
-        <w:t>Entra</w:t>
-      </w:r>
-      <w:proofErr w:type="spellEnd"/>
-      <w:r>
-        <w:rPr>
-          <w:lang w:val="en-US"/>
-        </w:rPr>
-        <w:t xml:space="preserve"> ID</w:t>
+        <w:t>Microsoft Entra ID</w:t>
       </w:r>
       <w:r>
         <w:rPr>
@@ -12930,7 +12452,6 @@
         </w:rPr>
         <w:t xml:space="preserve">: </w:t>
       </w:r>
-      <w:proofErr w:type="spellStart"/>
       <w:r>
         <w:rPr>
           <w:kern w:val="0"/>
@@ -12955,7 +12476,6 @@
         </w:rPr>
         <w:t>d</w:t>
       </w:r>
-      <w:proofErr w:type="spellEnd"/>
       <w:r>
         <w:rPr>
           <w:kern w:val="0"/>
@@ -13409,21 +12929,7 @@
         <w:rPr>
           <w:lang w:val="en-US"/>
         </w:rPr>
-        <w:t>&lt;</w:t>
-      </w:r>
-      <w:proofErr w:type="spellStart"/>
-      <w:r>
-        <w:rPr>
-          <w:lang w:val="en-US"/>
-        </w:rPr>
-        <w:t>uniqueID</w:t>
-      </w:r>
-      <w:proofErr w:type="spellEnd"/>
-      <w:r>
-        <w:rPr>
-          <w:lang w:val="en-US"/>
-        </w:rPr>
-        <w:t>&gt;</w:t>
+        <w:t>&lt;uniqueID&gt;</w:t>
       </w:r>
     </w:p>
     <w:p>
@@ -13447,21 +12953,7 @@
         <w:rPr>
           <w:lang w:val="en-US"/>
         </w:rPr>
-        <w:t>&lt;</w:t>
-      </w:r>
-      <w:proofErr w:type="spellStart"/>
-      <w:r>
-        <w:rPr>
-          <w:lang w:val="en-US"/>
-        </w:rPr>
-        <w:t>uniqueID</w:t>
-      </w:r>
-      <w:proofErr w:type="spellEnd"/>
-      <w:r>
-        <w:rPr>
-          <w:lang w:val="en-US"/>
-        </w:rPr>
-        <w:t>&gt;</w:t>
+        <w:t>&lt;uniqueID&gt;</w:t>
       </w:r>
     </w:p>
     <w:p>
@@ -13622,35 +13114,7 @@
         <w:rPr>
           <w:lang w:val="en-US"/>
         </w:rPr>
-        <w:t>type “</w:t>
-      </w:r>
-      <w:proofErr w:type="spellStart"/>
-      <w:r>
-        <w:rPr>
-          <w:lang w:val="en-US"/>
-        </w:rPr>
-        <w:t>entra</w:t>
-      </w:r>
-      <w:proofErr w:type="spellEnd"/>
-      <w:r>
-        <w:rPr>
-          <w:lang w:val="en-US"/>
-        </w:rPr>
-        <w:t>” or “</w:t>
-      </w:r>
-      <w:proofErr w:type="spellStart"/>
-      <w:r>
-        <w:rPr>
-          <w:lang w:val="en-US"/>
-        </w:rPr>
-        <w:t>aad</w:t>
-      </w:r>
-      <w:proofErr w:type="spellEnd"/>
-      <w:r>
-        <w:rPr>
-          <w:lang w:val="en-US"/>
-        </w:rPr>
-        <w:t>”</w:t>
+        <w:t>type “entra” or “aad”</w:t>
       </w:r>
       <w:r>
         <w:rPr>
@@ -13696,25 +13160,7 @@
           <w:bCs/>
           <w:lang w:val="en-US"/>
         </w:rPr>
-        <w:t xml:space="preserve">Microsoft </w:t>
-      </w:r>
-      <w:proofErr w:type="spellStart"/>
-      <w:r>
-        <w:rPr>
-          <w:b/>
-          <w:bCs/>
-          <w:lang w:val="en-US"/>
-        </w:rPr>
-        <w:t>Entra</w:t>
-      </w:r>
-      <w:proofErr w:type="spellEnd"/>
-      <w:r>
-        <w:rPr>
-          <w:b/>
-          <w:bCs/>
-          <w:lang w:val="en-US"/>
-        </w:rPr>
-        <w:t xml:space="preserve"> ID</w:t>
+        <w:t>Microsoft Entra ID</w:t>
       </w:r>
       <w:r>
         <w:rPr>
@@ -13726,21 +13172,7 @@
         <w:rPr>
           <w:lang w:val="en-US"/>
         </w:rPr>
-        <w:t xml:space="preserve">Microsoft </w:t>
-      </w:r>
-      <w:proofErr w:type="spellStart"/>
-      <w:r>
-        <w:rPr>
-          <w:lang w:val="en-US"/>
-        </w:rPr>
-        <w:t>Entra</w:t>
-      </w:r>
-      <w:proofErr w:type="spellEnd"/>
-      <w:r>
-        <w:rPr>
-          <w:lang w:val="en-US"/>
-        </w:rPr>
-        <w:t xml:space="preserve"> ID</w:t>
+        <w:t>Microsoft Entra ID</w:t>
       </w:r>
       <w:r>
         <w:rPr>
@@ -13776,21 +13208,7 @@
         <w:rPr>
           <w:lang w:val="en-US"/>
         </w:rPr>
-        <w:t xml:space="preserve">Microsoft </w:t>
-      </w:r>
-      <w:proofErr w:type="spellStart"/>
-      <w:r>
-        <w:rPr>
-          <w:lang w:val="en-US"/>
-        </w:rPr>
-        <w:t>Entra</w:t>
-      </w:r>
-      <w:proofErr w:type="spellEnd"/>
-      <w:r>
-        <w:rPr>
-          <w:lang w:val="en-US"/>
-        </w:rPr>
-        <w:t xml:space="preserve"> ID</w:t>
+        <w:t>Microsoft Entra ID</w:t>
       </w:r>
       <w:r>
         <w:rPr>
@@ -14776,12 +14194,10 @@
       </w:pPr>
       <w:bookmarkStart w:id="39" w:name="_Ref135765537"/>
       <w:bookmarkStart w:id="40" w:name="_Toc148363151"/>
-      <w:proofErr w:type="spellStart"/>
       <w:r>
         <w:lastRenderedPageBreak/>
         <w:t>Create</w:t>
       </w:r>
-      <w:proofErr w:type="spellEnd"/>
       <w:r>
         <w:rPr>
           <w:lang w:val="en-US"/>
@@ -14944,14 +14360,12 @@
         </w:rPr>
         <w:t xml:space="preserve"> at the top of the Azure Portal, type “</w:t>
       </w:r>
-      <w:proofErr w:type="spellStart"/>
       <w:r>
         <w:rPr>
           <w:lang w:val="en-US"/>
         </w:rPr>
         <w:t>avd</w:t>
       </w:r>
-      <w:proofErr w:type="spellEnd"/>
       <w:r>
         <w:rPr>
           <w:lang w:val="en-US"/>
@@ -15244,21 +14658,7 @@
         <w:rPr>
           <w:lang w:val="en-US"/>
         </w:rPr>
-        <w:t>&lt;</w:t>
-      </w:r>
-      <w:proofErr w:type="spellStart"/>
-      <w:r>
-        <w:rPr>
-          <w:lang w:val="en-US"/>
-        </w:rPr>
-        <w:t>uniqueID</w:t>
-      </w:r>
-      <w:proofErr w:type="spellEnd"/>
-      <w:r>
-        <w:rPr>
-          <w:lang w:val="en-US"/>
-        </w:rPr>
-        <w:t>&gt;</w:t>
+        <w:t>&lt;uniqueID&gt;</w:t>
       </w:r>
       <w:r>
         <w:rPr>
@@ -15356,21 +14756,7 @@
         <w:rPr>
           <w:lang w:val="en-US"/>
         </w:rPr>
-        <w:t>&lt;</w:t>
-      </w:r>
-      <w:proofErr w:type="spellStart"/>
-      <w:r>
-        <w:rPr>
-          <w:lang w:val="en-US"/>
-        </w:rPr>
-        <w:t>uniqueID</w:t>
-      </w:r>
-      <w:proofErr w:type="spellEnd"/>
-      <w:r>
-        <w:rPr>
-          <w:lang w:val="en-US"/>
-        </w:rPr>
-        <w:t>&gt;</w:t>
+        <w:t>&lt;uniqueID&gt;</w:t>
       </w:r>
       <w:r>
         <w:rPr>
@@ -15884,21 +15270,7 @@
         <w:rPr>
           <w:lang w:val="en-US"/>
         </w:rPr>
-        <w:t xml:space="preserve">But as joining the Microsoft </w:t>
-      </w:r>
-      <w:proofErr w:type="spellStart"/>
-      <w:r>
-        <w:rPr>
-          <w:lang w:val="en-US"/>
-        </w:rPr>
-        <w:t>Entra</w:t>
-      </w:r>
-      <w:proofErr w:type="spellEnd"/>
-      <w:r>
-        <w:rPr>
-          <w:lang w:val="en-US"/>
-        </w:rPr>
-        <w:t xml:space="preserve"> will </w:t>
+        <w:t xml:space="preserve">But as joining the Microsoft Entra will </w:t>
       </w:r>
       <w:r>
         <w:rPr>
@@ -16129,21 +15501,7 @@
         <w:rPr>
           <w:lang w:val="en-US"/>
         </w:rPr>
-        <w:t>&lt;</w:t>
-      </w:r>
-      <w:proofErr w:type="spellStart"/>
-      <w:r>
-        <w:rPr>
-          <w:lang w:val="en-US"/>
-        </w:rPr>
-        <w:t>uniqueID</w:t>
-      </w:r>
-      <w:proofErr w:type="spellEnd"/>
-      <w:r>
-        <w:rPr>
-          <w:lang w:val="en-US"/>
-        </w:rPr>
-        <w:t>&gt;</w:t>
+        <w:t>&lt;uniqueID&gt;</w:t>
       </w:r>
     </w:p>
     <w:p>
@@ -16503,16 +15861,8 @@
         <w:rPr>
           <w:lang w:val="en-US"/>
         </w:rPr>
-        <w:t xml:space="preserve">Create VMs for </w:t>
-      </w:r>
-      <w:proofErr w:type="spellStart"/>
-      <w:r>
-        <w:rPr>
-          <w:lang w:val="en-US"/>
-        </w:rPr>
-        <w:t>Hostpool</w:t>
-      </w:r>
-      <w:proofErr w:type="spellEnd"/>
+        <w:t>Create VMs for Hostpool</w:t>
+      </w:r>
     </w:p>
     <w:p>
       <w:pPr>
@@ -17100,35 +16450,13 @@
           <w:lang w:val="en-US"/>
         </w:rPr>
         <w:lastRenderedPageBreak/>
-        <w:t>Name prefix, type the prefix which will be used for these virtual machines, e.g., “</w:t>
-      </w:r>
-      <w:proofErr w:type="spellStart"/>
-      <w:r>
-        <w:rPr>
-          <w:lang w:val="en-US"/>
-        </w:rPr>
-        <w:t>avd</w:t>
-      </w:r>
-      <w:proofErr w:type="spellEnd"/>
-      <w:r>
-        <w:rPr>
-          <w:lang w:val="en-US"/>
-        </w:rPr>
-        <w:t>&lt;</w:t>
-      </w:r>
-      <w:proofErr w:type="spellStart"/>
-      <w:r>
-        <w:rPr>
-          <w:lang w:val="en-US"/>
-        </w:rPr>
-        <w:t>uniqueID</w:t>
-      </w:r>
-      <w:proofErr w:type="spellEnd"/>
-      <w:r>
-        <w:rPr>
-          <w:lang w:val="en-US"/>
-        </w:rPr>
-        <w:t>&gt;</w:t>
+        <w:t>Name prefix, type the prefix which will be used for these virtual machines, e.g., “avd</w:t>
+      </w:r>
+      <w:r>
+        <w:rPr>
+          <w:lang w:val="en-US"/>
+        </w:rPr>
+        <w:t>&lt;uniqueID&gt;</w:t>
       </w:r>
       <w:r>
         <w:rPr>
@@ -17725,21 +17053,7 @@
         <w:rPr>
           <w:lang w:val="en-US"/>
         </w:rPr>
-        <w:t xml:space="preserve">Fill in your own Virtual Machine Administrator account and password, e.g. account </w:t>
-      </w:r>
-      <w:proofErr w:type="spellStart"/>
-      <w:r>
-        <w:rPr>
-          <w:lang w:val="en-US"/>
-        </w:rPr>
-        <w:t>avdadmin</w:t>
-      </w:r>
-      <w:proofErr w:type="spellEnd"/>
-      <w:r>
-        <w:rPr>
-          <w:lang w:val="en-US"/>
-        </w:rPr>
-        <w:t xml:space="preserve"> and make a note of the username and password. </w:t>
+        <w:t xml:space="preserve">Fill in your own Virtual Machine Administrator account and password, e.g. account avdadmin and make a note of the username and password. </w:t>
       </w:r>
     </w:p>
     <w:p>
@@ -17944,21 +17258,7 @@
         <w:rPr>
           <w:lang w:val="en-US"/>
         </w:rPr>
-        <w:t xml:space="preserve">RemoteApp, where users access the </w:t>
-      </w:r>
-      <w:proofErr w:type="spellStart"/>
-      <w:r>
-        <w:rPr>
-          <w:lang w:val="en-US"/>
-        </w:rPr>
-        <w:t>RemoteApps</w:t>
-      </w:r>
-      <w:proofErr w:type="spellEnd"/>
-      <w:r>
-        <w:rPr>
-          <w:lang w:val="en-US"/>
-        </w:rPr>
-        <w:t xml:space="preserve"> you individually select and publish to the application group. Available with pooled host pools only.</w:t>
+        <w:t>RemoteApp, where users access the RemoteApps you individually select and publish to the application group. Available with pooled host pools only.</w:t>
       </w:r>
     </w:p>
     <w:p>
@@ -18225,21 +17525,7 @@
         <w:rPr>
           <w:lang w:val="en-US"/>
         </w:rPr>
-        <w:t xml:space="preserve"> at the top of the Azure Portal, type “</w:t>
-      </w:r>
-      <w:proofErr w:type="spellStart"/>
-      <w:r>
-        <w:rPr>
-          <w:lang w:val="en-US"/>
-        </w:rPr>
-        <w:t>avd</w:t>
-      </w:r>
-      <w:proofErr w:type="spellEnd"/>
-      <w:r>
-        <w:rPr>
-          <w:lang w:val="en-US"/>
-        </w:rPr>
-        <w:t>”.</w:t>
+        <w:t xml:space="preserve"> at the top of the Azure Portal, type “avd”.</w:t>
       </w:r>
     </w:p>
     <w:p>
@@ -18463,7 +17749,7 @@
           <w:lang w:val="en-US"/>
         </w:rPr>
         <w:drawing>
-          <wp:inline distT="0" distB="0" distL="0" distR="0" wp14:anchorId="56FFE814" wp14:editId="27C4BA54">
+          <wp:inline distT="0" distB="0" distL="0" distR="0" wp14:anchorId="56FFE814" wp14:editId="3B21C54B">
             <wp:extent cx="4572000" cy="2705100"/>
             <wp:effectExtent l="0" t="0" r="0" b="0"/>
             <wp:docPr id="1098914105" name="Picture 1098914105"/>
@@ -19136,21 +18422,7 @@
         <w:rPr>
           <w:lang w:val="en-US"/>
         </w:rPr>
-        <w:t xml:space="preserve"> at the top of the Azure Portal, type “</w:t>
-      </w:r>
-      <w:proofErr w:type="spellStart"/>
-      <w:r>
-        <w:rPr>
-          <w:lang w:val="en-US"/>
-        </w:rPr>
-        <w:t>avd</w:t>
-      </w:r>
-      <w:proofErr w:type="spellEnd"/>
-      <w:r>
-        <w:rPr>
-          <w:lang w:val="en-US"/>
-        </w:rPr>
-        <w:t>”.</w:t>
+        <w:t xml:space="preserve"> at the top of the Azure Portal, type “avd”.</w:t>
       </w:r>
     </w:p>
     <w:p>
@@ -19497,21 +18769,7 @@
         <w:rPr>
           <w:lang w:val="en-US"/>
         </w:rPr>
-        <w:t>&lt;</w:t>
-      </w:r>
-      <w:proofErr w:type="spellStart"/>
-      <w:r>
-        <w:rPr>
-          <w:lang w:val="en-US"/>
-        </w:rPr>
-        <w:t>uniqueID</w:t>
-      </w:r>
-      <w:proofErr w:type="spellEnd"/>
-      <w:r>
-        <w:rPr>
-          <w:lang w:val="en-US"/>
-        </w:rPr>
-        <w:t>&gt;</w:t>
+        <w:t>&lt;uniqueID&gt;</w:t>
       </w:r>
       <w:r>
         <w:rPr>
@@ -19650,21 +18908,7 @@
         <w:rPr>
           <w:lang w:val="en-US"/>
         </w:rPr>
-        <w:t>&lt;</w:t>
-      </w:r>
-      <w:proofErr w:type="spellStart"/>
-      <w:r>
-        <w:rPr>
-          <w:lang w:val="en-US"/>
-        </w:rPr>
-        <w:t>uniqueID</w:t>
-      </w:r>
-      <w:proofErr w:type="spellEnd"/>
-      <w:r>
-        <w:rPr>
-          <w:lang w:val="en-US"/>
-        </w:rPr>
-        <w:t>&gt;</w:t>
+        <w:t>&lt;uniqueID&gt;</w:t>
       </w:r>
       <w:r>
         <w:rPr>
@@ -19810,21 +19054,7 @@
         <w:rPr>
           <w:lang w:val="en-US"/>
         </w:rPr>
-        <w:t>&lt;</w:t>
-      </w:r>
-      <w:proofErr w:type="spellStart"/>
-      <w:r>
-        <w:rPr>
-          <w:lang w:val="en-US"/>
-        </w:rPr>
-        <w:t>uniqueID</w:t>
-      </w:r>
-      <w:proofErr w:type="spellEnd"/>
-      <w:r>
-        <w:rPr>
-          <w:lang w:val="en-US"/>
-        </w:rPr>
-        <w:t>&gt;</w:t>
+        <w:t>&lt;uniqueID&gt;</w:t>
       </w:r>
       <w:r>
         <w:rPr>
@@ -20800,21 +20030,7 @@
         <w:rPr>
           <w:lang w:val="en-US"/>
         </w:rPr>
-        <w:t xml:space="preserve"> at the top of the Azure Portal, type “</w:t>
-      </w:r>
-      <w:proofErr w:type="spellStart"/>
-      <w:r>
-        <w:rPr>
-          <w:lang w:val="en-US"/>
-        </w:rPr>
-        <w:t>avd</w:t>
-      </w:r>
-      <w:proofErr w:type="spellEnd"/>
-      <w:r>
-        <w:rPr>
-          <w:lang w:val="en-US"/>
-        </w:rPr>
-        <w:t>”.</w:t>
+        <w:t xml:space="preserve"> at the top of the Azure Portal, type “avd”.</w:t>
       </w:r>
     </w:p>
     <w:p>
@@ -21512,21 +20728,7 @@
         <w:rPr>
           <w:lang w:val="en-US"/>
         </w:rPr>
-        <w:t xml:space="preserve"> at the top of the Azure Portal, type “</w:t>
-      </w:r>
-      <w:proofErr w:type="spellStart"/>
-      <w:r>
-        <w:rPr>
-          <w:lang w:val="en-US"/>
-        </w:rPr>
-        <w:t>avd</w:t>
-      </w:r>
-      <w:proofErr w:type="spellEnd"/>
-      <w:r>
-        <w:rPr>
-          <w:lang w:val="en-US"/>
-        </w:rPr>
-        <w:t>”.</w:t>
+        <w:t xml:space="preserve"> at the top of the Azure Portal, type “avd”.</w:t>
       </w:r>
     </w:p>
     <w:p>
@@ -21849,36 +21051,8 @@
           <w:bCs/>
           <w:lang w:val="en-US"/>
         </w:rPr>
-        <w:t xml:space="preserve">“RDP will use </w:t>
-      </w:r>
-      <w:proofErr w:type="spellStart"/>
-      <w:r>
-        <w:rPr>
-          <w:b/>
-          <w:bCs/>
-          <w:lang w:val="en-US"/>
-        </w:rPr>
-        <w:t>CredSSP</w:t>
-      </w:r>
-      <w:proofErr w:type="spellEnd"/>
-      <w:r>
-        <w:rPr>
-          <w:b/>
-          <w:bCs/>
-          <w:lang w:val="en-US"/>
-        </w:rPr>
-        <w:t xml:space="preserve"> if the operating system supports </w:t>
-      </w:r>
-      <w:proofErr w:type="spellStart"/>
-      <w:r>
-        <w:rPr>
-          <w:b/>
-          <w:bCs/>
-          <w:lang w:val="en-US"/>
-        </w:rPr>
-        <w:t>CredSSP</w:t>
-      </w:r>
-      <w:proofErr w:type="spellEnd"/>
+        <w:t>“RDP will use CredSSP if the operating system supports CredSSP</w:t>
+      </w:r>
       <w:r>
         <w:rPr>
           <w:lang w:val="en-US"/>
@@ -22006,19 +21180,11 @@
         </w:rPr>
         <w:t xml:space="preserve"> &amp; </w:t>
       </w:r>
-      <w:proofErr w:type="spellStart"/>
-      <w:r>
-        <w:rPr>
-          <w:lang w:val="en-US"/>
-        </w:rPr>
-        <w:t>AADJoined</w:t>
-      </w:r>
-      <w:proofErr w:type="spellEnd"/>
-      <w:r>
-        <w:rPr>
-          <w:lang w:val="en-US"/>
-        </w:rPr>
-        <w:t xml:space="preserve"> check</w:t>
+      <w:r>
+        <w:rPr>
+          <w:lang w:val="en-US"/>
+        </w:rPr>
+        <w:t>AADJoined check</w:t>
       </w:r>
       <w:bookmarkEnd w:id="47"/>
     </w:p>
@@ -22268,21 +21434,7 @@
         <w:rPr>
           <w:lang w:val="en-US"/>
         </w:rPr>
-        <w:t xml:space="preserve"> at the top of the Azure Portal, type “</w:t>
-      </w:r>
-      <w:proofErr w:type="spellStart"/>
-      <w:r>
-        <w:rPr>
-          <w:lang w:val="en-US"/>
-        </w:rPr>
-        <w:t>avd</w:t>
-      </w:r>
-      <w:proofErr w:type="spellEnd"/>
-      <w:r>
-        <w:rPr>
-          <w:lang w:val="en-US"/>
-        </w:rPr>
-        <w:t>”.</w:t>
+        <w:t xml:space="preserve"> at the top of the Azure Portal, type “avd”.</w:t>
       </w:r>
     </w:p>
     <w:p>
@@ -23136,21 +22288,7 @@
         <w:rPr>
           <w:lang w:val="en-US"/>
         </w:rPr>
-        <w:t xml:space="preserve">Check or the </w:t>
-      </w:r>
-      <w:proofErr w:type="spellStart"/>
-      <w:r>
-        <w:rPr>
-          <w:lang w:val="en-US"/>
-        </w:rPr>
-        <w:t>AADLoginforWindows</w:t>
-      </w:r>
-      <w:proofErr w:type="spellEnd"/>
-      <w:r>
-        <w:rPr>
-          <w:lang w:val="en-US"/>
-        </w:rPr>
-        <w:t xml:space="preserve"> extension is available.</w:t>
+        <w:t>Check or the AADLoginforWindows extension is available.</w:t>
       </w:r>
     </w:p>
     <w:p>
@@ -23589,35 +22727,7 @@
         <w:rPr>
           <w:lang w:val="en-US"/>
         </w:rPr>
-        <w:t>type “</w:t>
-      </w:r>
-      <w:proofErr w:type="spellStart"/>
-      <w:r>
-        <w:rPr>
-          <w:lang w:val="en-US"/>
-        </w:rPr>
-        <w:t>entra</w:t>
-      </w:r>
-      <w:proofErr w:type="spellEnd"/>
-      <w:r>
-        <w:rPr>
-          <w:lang w:val="en-US"/>
-        </w:rPr>
-        <w:t>” or “</w:t>
-      </w:r>
-      <w:proofErr w:type="spellStart"/>
-      <w:r>
-        <w:rPr>
-          <w:lang w:val="en-US"/>
-        </w:rPr>
-        <w:t>aad</w:t>
-      </w:r>
-      <w:proofErr w:type="spellEnd"/>
-      <w:r>
-        <w:rPr>
-          <w:lang w:val="en-US"/>
-        </w:rPr>
-        <w:t>”</w:t>
+        <w:t>type “entra” or “aad”</w:t>
       </w:r>
       <w:r>
         <w:rPr>
@@ -23663,25 +22773,7 @@
           <w:bCs/>
           <w:lang w:val="en-US"/>
         </w:rPr>
-        <w:t xml:space="preserve">Microsoft </w:t>
-      </w:r>
-      <w:proofErr w:type="spellStart"/>
-      <w:r>
-        <w:rPr>
-          <w:b/>
-          <w:bCs/>
-          <w:lang w:val="en-US"/>
-        </w:rPr>
-        <w:t>Entra</w:t>
-      </w:r>
-      <w:proofErr w:type="spellEnd"/>
-      <w:r>
-        <w:rPr>
-          <w:b/>
-          <w:bCs/>
-          <w:lang w:val="en-US"/>
-        </w:rPr>
-        <w:t xml:space="preserve"> ID</w:t>
+        <w:t>Microsoft Entra ID</w:t>
       </w:r>
       <w:r>
         <w:rPr>
@@ -23693,21 +22785,7 @@
         <w:rPr>
           <w:lang w:val="en-US"/>
         </w:rPr>
-        <w:t xml:space="preserve">Microsoft </w:t>
-      </w:r>
-      <w:proofErr w:type="spellStart"/>
-      <w:r>
-        <w:rPr>
-          <w:lang w:val="en-US"/>
-        </w:rPr>
-        <w:t>Entra</w:t>
-      </w:r>
-      <w:proofErr w:type="spellEnd"/>
-      <w:r>
-        <w:rPr>
-          <w:lang w:val="en-US"/>
-        </w:rPr>
-        <w:t xml:space="preserve"> ID</w:t>
+        <w:t>Microsoft Entra ID</w:t>
       </w:r>
       <w:r>
         <w:rPr>
@@ -23743,21 +22821,7 @@
         <w:rPr>
           <w:lang w:val="en-US"/>
         </w:rPr>
-        <w:t xml:space="preserve">Microsoft </w:t>
-      </w:r>
-      <w:proofErr w:type="spellStart"/>
-      <w:r>
-        <w:rPr>
-          <w:lang w:val="en-US"/>
-        </w:rPr>
-        <w:t>Entra</w:t>
-      </w:r>
-      <w:proofErr w:type="spellEnd"/>
-      <w:r>
-        <w:rPr>
-          <w:lang w:val="en-US"/>
-        </w:rPr>
-        <w:t xml:space="preserve"> ID</w:t>
+        <w:t>Microsoft Entra ID</w:t>
       </w:r>
       <w:r>
         <w:rPr>
@@ -24535,35 +23599,7 @@
         <w:rPr>
           <w:lang w:val="en-US"/>
         </w:rPr>
-        <w:t>type “</w:t>
-      </w:r>
-      <w:proofErr w:type="spellStart"/>
-      <w:r>
-        <w:rPr>
-          <w:lang w:val="en-US"/>
-        </w:rPr>
-        <w:t>entra</w:t>
-      </w:r>
-      <w:proofErr w:type="spellEnd"/>
-      <w:r>
-        <w:rPr>
-          <w:lang w:val="en-US"/>
-        </w:rPr>
-        <w:t>” or “</w:t>
-      </w:r>
-      <w:proofErr w:type="spellStart"/>
-      <w:r>
-        <w:rPr>
-          <w:lang w:val="en-US"/>
-        </w:rPr>
-        <w:t>aad</w:t>
-      </w:r>
-      <w:proofErr w:type="spellEnd"/>
-      <w:r>
-        <w:rPr>
-          <w:lang w:val="en-US"/>
-        </w:rPr>
-        <w:t>”</w:t>
+        <w:t>type “entra” or “aad”</w:t>
       </w:r>
       <w:r>
         <w:rPr>
@@ -24609,25 +23645,7 @@
           <w:bCs/>
           <w:lang w:val="en-US"/>
         </w:rPr>
-        <w:t xml:space="preserve">Microsoft </w:t>
-      </w:r>
-      <w:proofErr w:type="spellStart"/>
-      <w:r>
-        <w:rPr>
-          <w:b/>
-          <w:bCs/>
-          <w:lang w:val="en-US"/>
-        </w:rPr>
-        <w:t>Entra</w:t>
-      </w:r>
-      <w:proofErr w:type="spellEnd"/>
-      <w:r>
-        <w:rPr>
-          <w:b/>
-          <w:bCs/>
-          <w:lang w:val="en-US"/>
-        </w:rPr>
-        <w:t xml:space="preserve"> ID</w:t>
+        <w:t>Microsoft Entra ID</w:t>
       </w:r>
       <w:r>
         <w:rPr>
@@ -24639,21 +23657,7 @@
         <w:rPr>
           <w:lang w:val="en-US"/>
         </w:rPr>
-        <w:t xml:space="preserve">Microsoft </w:t>
-      </w:r>
-      <w:proofErr w:type="spellStart"/>
-      <w:r>
-        <w:rPr>
-          <w:lang w:val="en-US"/>
-        </w:rPr>
-        <w:t>Entra</w:t>
-      </w:r>
-      <w:proofErr w:type="spellEnd"/>
-      <w:r>
-        <w:rPr>
-          <w:lang w:val="en-US"/>
-        </w:rPr>
-        <w:t xml:space="preserve"> ID</w:t>
+        <w:t>Microsoft Entra ID</w:t>
       </w:r>
       <w:r>
         <w:rPr>
@@ -24683,21 +23687,7 @@
         <w:rPr>
           <w:lang w:val="en-US"/>
         </w:rPr>
-        <w:t xml:space="preserve">Microsoft </w:t>
-      </w:r>
-      <w:proofErr w:type="spellStart"/>
-      <w:r>
-        <w:rPr>
-          <w:lang w:val="en-US"/>
-        </w:rPr>
-        <w:t>Entra</w:t>
-      </w:r>
-      <w:proofErr w:type="spellEnd"/>
-      <w:r>
-        <w:rPr>
-          <w:lang w:val="en-US"/>
-        </w:rPr>
-        <w:t xml:space="preserve"> ID</w:t>
+        <w:t>Microsoft Entra ID</w:t>
       </w:r>
       <w:r>
         <w:rPr>
@@ -25141,21 +24131,7 @@
         <w:rPr>
           <w:lang w:val="en-US"/>
         </w:rPr>
-        <w:t xml:space="preserve">Microsoft </w:t>
-      </w:r>
-      <w:proofErr w:type="spellStart"/>
-      <w:r>
-        <w:rPr>
-          <w:lang w:val="en-US"/>
-        </w:rPr>
-        <w:t>Entra</w:t>
-      </w:r>
-      <w:proofErr w:type="spellEnd"/>
-      <w:r>
-        <w:rPr>
-          <w:lang w:val="en-US"/>
-        </w:rPr>
-        <w:t xml:space="preserve"> ID</w:t>
+        <w:t>Microsoft Entra ID</w:t>
       </w:r>
       <w:r>
         <w:rPr>
@@ -25310,15 +24286,15 @@
           <w:lang w:val="en-US"/>
         </w:rPr>
       </w:pPr>
-      <w:bookmarkStart w:id="51" w:name="_Toc148363161"/>
-      <w:bookmarkStart w:id="52" w:name="_Toc148363162"/>
+      <w:bookmarkStart w:id="51" w:name="_Toc148363162"/>
+      <w:bookmarkStart w:id="52" w:name="_Toc148363161"/>
       <w:r>
         <w:rPr>
           <w:lang w:val="en-US"/>
         </w:rPr>
         <w:t>Connect to the Azure Virtual Desktop environment with the browser</w:t>
       </w:r>
-      <w:bookmarkEnd w:id="52"/>
+      <w:bookmarkEnd w:id="51"/>
     </w:p>
     <w:p>
       <w:pPr>
@@ -25462,21 +24438,7 @@
         <w:rPr>
           <w:lang w:val="en-US"/>
         </w:rPr>
-        <w:t xml:space="preserve">Microsoft </w:t>
-      </w:r>
-      <w:proofErr w:type="spellStart"/>
-      <w:r>
-        <w:rPr>
-          <w:lang w:val="en-US"/>
-        </w:rPr>
-        <w:t>Entra</w:t>
-      </w:r>
-      <w:proofErr w:type="spellEnd"/>
-      <w:r>
-        <w:rPr>
-          <w:lang w:val="en-US"/>
-        </w:rPr>
-        <w:t xml:space="preserve"> ID</w:t>
+        <w:t>Microsoft Entra ID</w:t>
       </w:r>
       <w:r>
         <w:rPr>
@@ -25591,21 +24553,7 @@
         <w:rPr>
           <w:lang w:val="en-US"/>
         </w:rPr>
-        <w:t xml:space="preserve">Microsoft </w:t>
-      </w:r>
-      <w:proofErr w:type="spellStart"/>
-      <w:r>
-        <w:rPr>
-          <w:lang w:val="en-US"/>
-        </w:rPr>
-        <w:t>Entra</w:t>
-      </w:r>
-      <w:proofErr w:type="spellEnd"/>
-      <w:r>
-        <w:rPr>
-          <w:lang w:val="en-US"/>
-        </w:rPr>
-        <w:t xml:space="preserve"> ID</w:t>
+        <w:t>Microsoft Entra ID</w:t>
       </w:r>
       <w:r>
         <w:rPr>
@@ -25719,21 +24667,7 @@
         <w:rPr>
           <w:lang w:val="en-US"/>
         </w:rPr>
-        <w:t xml:space="preserve">Microsoft </w:t>
-      </w:r>
-      <w:proofErr w:type="spellStart"/>
-      <w:r>
-        <w:rPr>
-          <w:lang w:val="en-US"/>
-        </w:rPr>
-        <w:t>Entra</w:t>
-      </w:r>
-      <w:proofErr w:type="spellEnd"/>
-      <w:r>
-        <w:rPr>
-          <w:lang w:val="en-US"/>
-        </w:rPr>
-        <w:t xml:space="preserve"> ID</w:t>
+        <w:t>Microsoft Entra ID</w:t>
       </w:r>
       <w:r>
         <w:rPr>
@@ -25745,21 +24679,7 @@
         <w:rPr>
           <w:lang w:val="en-US"/>
         </w:rPr>
-        <w:t xml:space="preserve">Microsoft </w:t>
-      </w:r>
-      <w:proofErr w:type="spellStart"/>
-      <w:r>
-        <w:rPr>
-          <w:lang w:val="en-US"/>
-        </w:rPr>
-        <w:t>Entra</w:t>
-      </w:r>
-      <w:proofErr w:type="spellEnd"/>
-      <w:r>
-        <w:rPr>
-          <w:lang w:val="en-US"/>
-        </w:rPr>
-        <w:t xml:space="preserve"> ID</w:t>
+        <w:t>Microsoft Entra ID</w:t>
       </w:r>
       <w:r>
         <w:rPr>
@@ -25826,7 +24746,7 @@
         </w:rPr>
         <w:t>h the Remote Desktop application</w:t>
       </w:r>
-      <w:bookmarkEnd w:id="51"/>
+      <w:bookmarkEnd w:id="52"/>
     </w:p>
     <w:p>
       <w:pPr>
@@ -26176,21 +25096,7 @@
         <w:rPr>
           <w:lang w:val="en-US"/>
         </w:rPr>
-        <w:t xml:space="preserve">Microsoft </w:t>
-      </w:r>
-      <w:proofErr w:type="spellStart"/>
-      <w:r>
-        <w:rPr>
-          <w:lang w:val="en-US"/>
-        </w:rPr>
-        <w:t>Entra</w:t>
-      </w:r>
-      <w:proofErr w:type="spellEnd"/>
-      <w:r>
-        <w:rPr>
-          <w:lang w:val="en-US"/>
-        </w:rPr>
-        <w:t xml:space="preserve"> ID</w:t>
+        <w:t>Microsoft Entra ID</w:t>
       </w:r>
       <w:r>
         <w:rPr>
@@ -26443,21 +25349,7 @@
         <w:rPr>
           <w:lang w:val="en-US"/>
         </w:rPr>
-        <w:t xml:space="preserve">Microsoft </w:t>
-      </w:r>
-      <w:proofErr w:type="spellStart"/>
-      <w:r>
-        <w:rPr>
-          <w:lang w:val="en-US"/>
-        </w:rPr>
-        <w:t>Entra</w:t>
-      </w:r>
-      <w:proofErr w:type="spellEnd"/>
-      <w:r>
-        <w:rPr>
-          <w:lang w:val="en-US"/>
-        </w:rPr>
-        <w:t xml:space="preserve"> ID</w:t>
+        <w:t>Microsoft Entra ID</w:t>
       </w:r>
       <w:r>
         <w:rPr>
@@ -26689,21 +25581,7 @@
         <w:rPr>
           <w:lang w:val="en-US"/>
         </w:rPr>
-        <w:t xml:space="preserve">Microsoft </w:t>
-      </w:r>
-      <w:proofErr w:type="spellStart"/>
-      <w:r>
-        <w:rPr>
-          <w:lang w:val="en-US"/>
-        </w:rPr>
-        <w:t>Entra</w:t>
-      </w:r>
-      <w:proofErr w:type="spellEnd"/>
-      <w:r>
-        <w:rPr>
-          <w:lang w:val="en-US"/>
-        </w:rPr>
-        <w:t xml:space="preserve"> ID</w:t>
+        <w:t>Microsoft Entra ID</w:t>
       </w:r>
       <w:r>
         <w:rPr>
@@ -26733,21 +25611,7 @@
         <w:rPr>
           <w:lang w:val="en-US"/>
         </w:rPr>
-        <w:t xml:space="preserve">Microsoft </w:t>
-      </w:r>
-      <w:proofErr w:type="spellStart"/>
-      <w:r>
-        <w:rPr>
-          <w:lang w:val="en-US"/>
-        </w:rPr>
-        <w:t>Entra</w:t>
-      </w:r>
-      <w:proofErr w:type="spellEnd"/>
-      <w:r>
-        <w:rPr>
-          <w:lang w:val="en-US"/>
-        </w:rPr>
-        <w:t xml:space="preserve"> ID</w:t>
+        <w:t>Microsoft Entra ID</w:t>
       </w:r>
       <w:r>
         <w:rPr>
@@ -26835,23 +25699,7 @@
             <w:rStyle w:val="Hyperlink"/>
             <w:lang w:val="en-US"/>
           </w:rPr>
-          <w:t xml:space="preserve">Create an </w:t>
-        </w:r>
-        <w:proofErr w:type="spellStart"/>
-        <w:r>
-          <w:rPr>
-            <w:rStyle w:val="Hyperlink"/>
-            <w:lang w:val="en-US"/>
-          </w:rPr>
-          <w:t>autoscale</w:t>
-        </w:r>
-        <w:proofErr w:type="spellEnd"/>
-        <w:r>
-          <w:rPr>
-            <w:rStyle w:val="Hyperlink"/>
-            <w:lang w:val="en-US"/>
-          </w:rPr>
-          <w:t xml:space="preserve"> scaling plan for Azure Virtual Desktop | Microsoft Learn</w:t>
+          <w:t>Create an autoscale scaling plan for Azure Virtual Desktop | Microsoft Learn</w:t>
         </w:r>
       </w:hyperlink>
     </w:p>
@@ -27573,35 +26421,7 @@
         <w:rPr>
           <w:lang w:val="en-US"/>
         </w:rPr>
-        <w:t>type “</w:t>
-      </w:r>
-      <w:proofErr w:type="spellStart"/>
-      <w:r>
-        <w:rPr>
-          <w:lang w:val="en-US"/>
-        </w:rPr>
-        <w:t>entra</w:t>
-      </w:r>
-      <w:proofErr w:type="spellEnd"/>
-      <w:r>
-        <w:rPr>
-          <w:lang w:val="en-US"/>
-        </w:rPr>
-        <w:t>” or “</w:t>
-      </w:r>
-      <w:proofErr w:type="spellStart"/>
-      <w:r>
-        <w:rPr>
-          <w:lang w:val="en-US"/>
-        </w:rPr>
-        <w:t>aad</w:t>
-      </w:r>
-      <w:proofErr w:type="spellEnd"/>
-      <w:r>
-        <w:rPr>
-          <w:lang w:val="en-US"/>
-        </w:rPr>
-        <w:t>”</w:t>
+        <w:t>type “entra” or “aad”</w:t>
       </w:r>
       <w:r>
         <w:rPr>
@@ -27647,25 +26467,7 @@
           <w:bCs/>
           <w:lang w:val="en-US"/>
         </w:rPr>
-        <w:t xml:space="preserve">Microsoft </w:t>
-      </w:r>
-      <w:proofErr w:type="spellStart"/>
-      <w:r>
-        <w:rPr>
-          <w:b/>
-          <w:bCs/>
-          <w:lang w:val="en-US"/>
-        </w:rPr>
-        <w:t>Entra</w:t>
-      </w:r>
-      <w:proofErr w:type="spellEnd"/>
-      <w:r>
-        <w:rPr>
-          <w:b/>
-          <w:bCs/>
-          <w:lang w:val="en-US"/>
-        </w:rPr>
-        <w:t xml:space="preserve"> ID</w:t>
+        <w:t>Microsoft Entra ID</w:t>
       </w:r>
       <w:r>
         <w:rPr>
@@ -27677,21 +26479,7 @@
         <w:rPr>
           <w:lang w:val="en-US"/>
         </w:rPr>
-        <w:t xml:space="preserve">Microsoft </w:t>
-      </w:r>
-      <w:proofErr w:type="spellStart"/>
-      <w:r>
-        <w:rPr>
-          <w:lang w:val="en-US"/>
-        </w:rPr>
-        <w:t>Entra</w:t>
-      </w:r>
-      <w:proofErr w:type="spellEnd"/>
-      <w:r>
-        <w:rPr>
-          <w:lang w:val="en-US"/>
-        </w:rPr>
-        <w:t xml:space="preserve"> ID</w:t>
+        <w:t>Microsoft Entra ID</w:t>
       </w:r>
       <w:r>
         <w:rPr>
@@ -27721,21 +26509,7 @@
         <w:rPr>
           <w:lang w:val="en-US"/>
         </w:rPr>
-        <w:t xml:space="preserve">Microsoft </w:t>
-      </w:r>
-      <w:proofErr w:type="spellStart"/>
-      <w:r>
-        <w:rPr>
-          <w:lang w:val="en-US"/>
-        </w:rPr>
-        <w:t>Entra</w:t>
-      </w:r>
-      <w:proofErr w:type="spellEnd"/>
-      <w:r>
-        <w:rPr>
-          <w:lang w:val="en-US"/>
-        </w:rPr>
-        <w:t xml:space="preserve"> ID</w:t>
+        <w:t>Microsoft Entra ID</w:t>
       </w:r>
       <w:r>
         <w:rPr>
@@ -28084,35 +26858,7 @@
         <w:rPr>
           <w:lang w:val="en-US"/>
         </w:rPr>
-        <w:t>type “</w:t>
-      </w:r>
-      <w:proofErr w:type="spellStart"/>
-      <w:r>
-        <w:rPr>
-          <w:lang w:val="en-US"/>
-        </w:rPr>
-        <w:t>entra</w:t>
-      </w:r>
-      <w:proofErr w:type="spellEnd"/>
-      <w:r>
-        <w:rPr>
-          <w:lang w:val="en-US"/>
-        </w:rPr>
-        <w:t>” or “</w:t>
-      </w:r>
-      <w:proofErr w:type="spellStart"/>
-      <w:r>
-        <w:rPr>
-          <w:lang w:val="en-US"/>
-        </w:rPr>
-        <w:t>aad</w:t>
-      </w:r>
-      <w:proofErr w:type="spellEnd"/>
-      <w:r>
-        <w:rPr>
-          <w:lang w:val="en-US"/>
-        </w:rPr>
-        <w:t>”</w:t>
+        <w:t>type “entra” or “aad”</w:t>
       </w:r>
       <w:r>
         <w:rPr>
@@ -28158,25 +26904,7 @@
           <w:bCs/>
           <w:lang w:val="en-US"/>
         </w:rPr>
-        <w:t xml:space="preserve">Microsoft </w:t>
-      </w:r>
-      <w:proofErr w:type="spellStart"/>
-      <w:r>
-        <w:rPr>
-          <w:b/>
-          <w:bCs/>
-          <w:lang w:val="en-US"/>
-        </w:rPr>
-        <w:t>Entra</w:t>
-      </w:r>
-      <w:proofErr w:type="spellEnd"/>
-      <w:r>
-        <w:rPr>
-          <w:b/>
-          <w:bCs/>
-          <w:lang w:val="en-US"/>
-        </w:rPr>
-        <w:t xml:space="preserve"> ID</w:t>
+        <w:t>Microsoft Entra ID</w:t>
       </w:r>
       <w:r>
         <w:rPr>
@@ -28188,21 +26916,7 @@
         <w:rPr>
           <w:lang w:val="en-US"/>
         </w:rPr>
-        <w:t xml:space="preserve">Microsoft </w:t>
-      </w:r>
-      <w:proofErr w:type="spellStart"/>
-      <w:r>
-        <w:rPr>
-          <w:lang w:val="en-US"/>
-        </w:rPr>
-        <w:t>Entra</w:t>
-      </w:r>
-      <w:proofErr w:type="spellEnd"/>
-      <w:r>
-        <w:rPr>
-          <w:lang w:val="en-US"/>
-        </w:rPr>
-        <w:t xml:space="preserve"> ID</w:t>
+        <w:t>Microsoft Entra ID</w:t>
       </w:r>
       <w:r>
         <w:rPr>
@@ -28232,21 +26946,7 @@
         <w:rPr>
           <w:lang w:val="en-US"/>
         </w:rPr>
-        <w:t xml:space="preserve">Microsoft </w:t>
-      </w:r>
-      <w:proofErr w:type="spellStart"/>
-      <w:r>
-        <w:rPr>
-          <w:lang w:val="en-US"/>
-        </w:rPr>
-        <w:t>Entra</w:t>
-      </w:r>
-      <w:proofErr w:type="spellEnd"/>
-      <w:r>
-        <w:rPr>
-          <w:lang w:val="en-US"/>
-        </w:rPr>
-        <w:t xml:space="preserve"> ID</w:t>
+        <w:t>Microsoft Entra ID</w:t>
       </w:r>
       <w:r>
         <w:rPr>
@@ -28428,23 +27128,13 @@
         </w:rPr>
         <w:t xml:space="preserve"> tab, select </w:t>
       </w:r>
-      <w:proofErr w:type="spellStart"/>
       <w:r>
         <w:rPr>
           <w:b/>
           <w:bCs/>
           <w:lang w:val="en-US"/>
         </w:rPr>
-        <w:t>Select</w:t>
-      </w:r>
-      <w:proofErr w:type="spellEnd"/>
-      <w:r>
-        <w:rPr>
-          <w:b/>
-          <w:bCs/>
-          <w:lang w:val="en-US"/>
-        </w:rPr>
-        <w:t xml:space="preserve"> users and groups</w:t>
+        <w:t>Select users and groups</w:t>
       </w:r>
       <w:r>
         <w:rPr>
@@ -29072,21 +27762,7 @@
         <w:rPr>
           <w:lang w:val="en-US"/>
         </w:rPr>
-        <w:t xml:space="preserve">Microsoft </w:t>
-      </w:r>
-      <w:proofErr w:type="spellStart"/>
-      <w:r>
-        <w:rPr>
-          <w:lang w:val="en-US"/>
-        </w:rPr>
-        <w:t>Entra</w:t>
-      </w:r>
-      <w:proofErr w:type="spellEnd"/>
-      <w:r>
-        <w:rPr>
-          <w:lang w:val="en-US"/>
-        </w:rPr>
-        <w:t xml:space="preserve"> ID</w:t>
+        <w:t>Microsoft Entra ID</w:t>
       </w:r>
       <w:r>
         <w:rPr>
@@ -29228,23 +27904,13 @@
         </w:rPr>
         <w:t xml:space="preserve"> tab, select </w:t>
       </w:r>
-      <w:proofErr w:type="spellStart"/>
       <w:r>
         <w:rPr>
           <w:b/>
           <w:bCs/>
           <w:lang w:val="en-US"/>
         </w:rPr>
-        <w:t>Select</w:t>
-      </w:r>
-      <w:proofErr w:type="spellEnd"/>
-      <w:r>
-        <w:rPr>
-          <w:b/>
-          <w:bCs/>
-          <w:lang w:val="en-US"/>
-        </w:rPr>
-        <w:t xml:space="preserve"> users and groups</w:t>
+        <w:t>Select users and groups</w:t>
       </w:r>
       <w:r>
         <w:rPr>
@@ -29330,23 +27996,13 @@
         </w:rPr>
         <w:t xml:space="preserve"> tab, select </w:t>
       </w:r>
-      <w:proofErr w:type="spellStart"/>
       <w:r>
         <w:rPr>
           <w:b/>
           <w:bCs/>
           <w:lang w:val="en-US"/>
         </w:rPr>
-        <w:t>Select</w:t>
-      </w:r>
-      <w:proofErr w:type="spellEnd"/>
-      <w:r>
-        <w:rPr>
-          <w:b/>
-          <w:bCs/>
-          <w:lang w:val="en-US"/>
-        </w:rPr>
-        <w:t xml:space="preserve"> apps</w:t>
+        <w:t>Select apps</w:t>
       </w:r>
       <w:r>
         <w:rPr>
@@ -30650,39 +29306,7 @@
             <w:rStyle w:val="Hyperlink"/>
             <w:lang w:val="en-US"/>
           </w:rPr>
-          <w:t>Endor/.</w:t>
-        </w:r>
-        <w:proofErr w:type="spellStart"/>
-        <w:r>
-          <w:rPr>
-            <w:rStyle w:val="Hyperlink"/>
-            <w:lang w:val="en-US"/>
-          </w:rPr>
-          <w:t>github</w:t>
-        </w:r>
-        <w:proofErr w:type="spellEnd"/>
-        <w:r>
-          <w:rPr>
-            <w:rStyle w:val="Hyperlink"/>
-            <w:lang w:val="en-US"/>
-          </w:rPr>
-          <w:t xml:space="preserve">/workflows/1-process-management-groups.yml at main · </w:t>
-        </w:r>
-        <w:proofErr w:type="spellStart"/>
-        <w:r>
-          <w:rPr>
-            <w:rStyle w:val="Hyperlink"/>
-            <w:lang w:val="en-US"/>
-          </w:rPr>
-          <w:t>msft-nl-gps</w:t>
-        </w:r>
-        <w:proofErr w:type="spellEnd"/>
-        <w:r>
-          <w:rPr>
-            <w:rStyle w:val="Hyperlink"/>
-            <w:lang w:val="en-US"/>
-          </w:rPr>
-          <w:t>/Endor · GitHub</w:t>
+          <w:t>Endor/.github/workflows/1-process-management-groups.yml at main · msft-nl-gps/Endor · GitHub</w:t>
         </w:r>
       </w:hyperlink>
     </w:p>
@@ -30709,21 +29333,7 @@
         <w:rPr>
           <w:lang w:val="en-US"/>
         </w:rPr>
-        <w:t xml:space="preserve">, role </w:t>
-      </w:r>
-      <w:proofErr w:type="spellStart"/>
-      <w:r>
-        <w:rPr>
-          <w:lang w:val="en-US"/>
-        </w:rPr>
-        <w:t>assingment</w:t>
-      </w:r>
-      <w:proofErr w:type="spellEnd"/>
-      <w:r>
-        <w:rPr>
-          <w:lang w:val="en-US"/>
-        </w:rPr>
-        <w:t xml:space="preserve"> and licensing</w:t>
+        <w:t>, role assingment and licensing</w:t>
       </w:r>
     </w:p>
     <w:p>
@@ -30738,55 +29348,7 @@
             <w:rStyle w:val="Hyperlink"/>
             <w:lang w:val="en-US"/>
           </w:rPr>
-          <w:t>overhead/.</w:t>
-        </w:r>
-        <w:proofErr w:type="spellStart"/>
-        <w:r>
-          <w:rPr>
-            <w:rStyle w:val="Hyperlink"/>
-            <w:lang w:val="en-US"/>
-          </w:rPr>
-          <w:t>github</w:t>
-        </w:r>
-        <w:proofErr w:type="spellEnd"/>
-        <w:r>
-          <w:rPr>
-            <w:rStyle w:val="Hyperlink"/>
-            <w:lang w:val="en-US"/>
-          </w:rPr>
-          <w:t>/workflows/create-all-</w:t>
-        </w:r>
-        <w:proofErr w:type="spellStart"/>
-        <w:r>
-          <w:rPr>
-            <w:rStyle w:val="Hyperlink"/>
-            <w:lang w:val="en-US"/>
-          </w:rPr>
-          <w:t>users.yml</w:t>
-        </w:r>
-        <w:proofErr w:type="spellEnd"/>
-        <w:r>
-          <w:rPr>
-            <w:rStyle w:val="Hyperlink"/>
-            <w:lang w:val="en-US"/>
-          </w:rPr>
-          <w:t xml:space="preserve"> at main · </w:t>
-        </w:r>
-        <w:proofErr w:type="spellStart"/>
-        <w:r>
-          <w:rPr>
-            <w:rStyle w:val="Hyperlink"/>
-            <w:lang w:val="en-US"/>
-          </w:rPr>
-          <w:t>msft-nl-gps</w:t>
-        </w:r>
-        <w:proofErr w:type="spellEnd"/>
-        <w:r>
-          <w:rPr>
-            <w:rStyle w:val="Hyperlink"/>
-            <w:lang w:val="en-US"/>
-          </w:rPr>
-          <w:t>/overhead · GitHub</w:t>
+          <w:t>overhead/.github/workflows/create-all-users.yml at main · msft-nl-gps/overhead · GitHub</w:t>
         </w:r>
       </w:hyperlink>
     </w:p>
@@ -30819,21 +29381,7 @@
         <w:rPr>
           <w:lang w:val="en-US"/>
         </w:rPr>
-        <w:t xml:space="preserve">users (groups, management groups and </w:t>
-      </w:r>
-      <w:proofErr w:type="spellStart"/>
-      <w:r>
-        <w:rPr>
-          <w:lang w:val="en-US"/>
-        </w:rPr>
-        <w:t>sunscriptions</w:t>
-      </w:r>
-      <w:proofErr w:type="spellEnd"/>
-      <w:r>
-        <w:rPr>
-          <w:lang w:val="en-US"/>
-        </w:rPr>
-        <w:t xml:space="preserve"> will remain)</w:t>
+        <w:t>users (groups, management groups and sunscriptions will remain)</w:t>
       </w:r>
     </w:p>
     <w:p>
@@ -30848,55 +29396,7 @@
             <w:rStyle w:val="Hyperlink"/>
             <w:lang w:val="en-US"/>
           </w:rPr>
-          <w:t>overhead/.</w:t>
-        </w:r>
-        <w:proofErr w:type="spellStart"/>
-        <w:r>
-          <w:rPr>
-            <w:rStyle w:val="Hyperlink"/>
-            <w:lang w:val="en-US"/>
-          </w:rPr>
-          <w:t>github</w:t>
-        </w:r>
-        <w:proofErr w:type="spellEnd"/>
-        <w:r>
-          <w:rPr>
-            <w:rStyle w:val="Hyperlink"/>
-            <w:lang w:val="en-US"/>
-          </w:rPr>
-          <w:t>/workflows/deprovision-</w:t>
-        </w:r>
-        <w:proofErr w:type="spellStart"/>
-        <w:r>
-          <w:rPr>
-            <w:rStyle w:val="Hyperlink"/>
-            <w:lang w:val="en-US"/>
-          </w:rPr>
-          <w:t>everything.yml</w:t>
-        </w:r>
-        <w:proofErr w:type="spellEnd"/>
-        <w:r>
-          <w:rPr>
-            <w:rStyle w:val="Hyperlink"/>
-            <w:lang w:val="en-US"/>
-          </w:rPr>
-          <w:t xml:space="preserve"> at main · </w:t>
-        </w:r>
-        <w:proofErr w:type="spellStart"/>
-        <w:r>
-          <w:rPr>
-            <w:rStyle w:val="Hyperlink"/>
-            <w:lang w:val="en-US"/>
-          </w:rPr>
-          <w:t>msft-nl-gps</w:t>
-        </w:r>
-        <w:proofErr w:type="spellEnd"/>
-        <w:r>
-          <w:rPr>
-            <w:rStyle w:val="Hyperlink"/>
-            <w:lang w:val="en-US"/>
-          </w:rPr>
-          <w:t>/overhead · GitHub</w:t>
+          <w:t>overhead/.github/workflows/deprovision-everything.yml at main · msft-nl-gps/overhead · GitHub</w:t>
         </w:r>
       </w:hyperlink>
     </w:p>
@@ -41511,30 +40011,12 @@
 </file>
 
 <file path=customXml/item1.xml><?xml version="1.0" encoding="utf-8"?>
-<p:properties xmlns:p="http://schemas.microsoft.com/office/2006/metadata/properties" xmlns:xsi="http://www.w3.org/2001/XMLSchema-instance" xmlns:pc="http://schemas.microsoft.com/office/infopath/2007/PartnerControls">
-  <documentManagement>
-    <_ip_UnifiedCompliancePolicyUIAction xmlns="http://schemas.microsoft.com/sharepoint/v3" xsi:nil="true"/>
-    <_ip_UnifiedCompliancePolicyProperties xmlns="http://schemas.microsoft.com/sharepoint/v3" xsi:nil="true"/>
-    <TaxCatchAll xmlns="230e9df3-be65-4c73-a93b-d1236ebd677e" xsi:nil="true"/>
-    <MediaServiceKeyPoints xmlns="238c5274-7ae9-4482-a961-c2ed3594aecf" xsi:nil="true"/>
-    <lcf76f155ced4ddcb4097134ff3c332f xmlns="238c5274-7ae9-4482-a961-c2ed3594aecf">
-      <Terms xmlns="http://schemas.microsoft.com/office/infopath/2007/PartnerControls"/>
-    </lcf76f155ced4ddcb4097134ff3c332f>
-    <OneNoteFluid_FileOrder xmlns="238c5274-7ae9-4482-a961-c2ed3594aecf" xsi:nil="true"/>
-    <SharedWithUsers xmlns="63ad01a6-b5cc-4a2b-a280-1c4a1dc4f211">
-      <UserInfo>
-        <DisplayName>Joke Feije-Edelman (SHE/HER)</DisplayName>
-        <AccountId>1117</AccountId>
-        <AccountType/>
-      </UserInfo>
-      <UserInfo>
-        <DisplayName>Ruben Koeze</DisplayName>
-        <AccountId>734</AccountId>
-        <AccountType/>
-      </UserInfo>
-    </SharedWithUsers>
-  </documentManagement>
-</p:properties>
+<?mso-contentType ?>
+<FormTemplates xmlns="http://schemas.microsoft.com/sharepoint/v3/contenttype/forms">
+  <Display>DocumentLibraryForm</Display>
+  <Edit>DocumentLibraryForm</Edit>
+  <New>DocumentLibraryForm</New>
+</FormTemplates>
 </file>
 
 <file path=customXml/item2.xml><?xml version="1.0" encoding="utf-8"?>
@@ -41841,22 +40323,45 @@
 </file>
 
 <file path=customXml/item3.xml><?xml version="1.0" encoding="utf-8"?>
-<root>
-  <Status>Draft</Status>
-</root>
+<p:properties xmlns:p="http://schemas.microsoft.com/office/2006/metadata/properties" xmlns:xsi="http://www.w3.org/2001/XMLSchema-instance" xmlns:pc="http://schemas.microsoft.com/office/infopath/2007/PartnerControls">
+  <documentManagement>
+    <_ip_UnifiedCompliancePolicyUIAction xmlns="http://schemas.microsoft.com/sharepoint/v3" xsi:nil="true"/>
+    <_ip_UnifiedCompliancePolicyProperties xmlns="http://schemas.microsoft.com/sharepoint/v3" xsi:nil="true"/>
+    <TaxCatchAll xmlns="230e9df3-be65-4c73-a93b-d1236ebd677e" xsi:nil="true"/>
+    <MediaServiceKeyPoints xmlns="238c5274-7ae9-4482-a961-c2ed3594aecf" xsi:nil="true"/>
+    <lcf76f155ced4ddcb4097134ff3c332f xmlns="238c5274-7ae9-4482-a961-c2ed3594aecf">
+      <Terms xmlns="http://schemas.microsoft.com/office/infopath/2007/PartnerControls"/>
+    </lcf76f155ced4ddcb4097134ff3c332f>
+    <OneNoteFluid_FileOrder xmlns="238c5274-7ae9-4482-a961-c2ed3594aecf" xsi:nil="true"/>
+    <SharedWithUsers xmlns="63ad01a6-b5cc-4a2b-a280-1c4a1dc4f211">
+      <UserInfo>
+        <DisplayName>Joke Feije-Edelman (SHE/HER)</DisplayName>
+        <AccountId>1117</AccountId>
+        <AccountType/>
+      </UserInfo>
+      <UserInfo>
+        <DisplayName>Ruben Koeze</DisplayName>
+        <AccountId>734</AccountId>
+        <AccountType/>
+      </UserInfo>
+    </SharedWithUsers>
+  </documentManagement>
+</p:properties>
 </file>
 
 <file path=customXml/item4.xml><?xml version="1.0" encoding="utf-8"?>
-<?mso-contentType ?>
-<FormTemplates xmlns="http://schemas.microsoft.com/sharepoint/v3/contenttype/forms">
-  <Display>DocumentLibraryForm</Display>
-  <Edit>DocumentLibraryForm</Edit>
-  <New>DocumentLibraryForm</New>
-</FormTemplates>
+<LongProperties xmlns="http://schemas.microsoft.com/office/2006/metadata/longProperties"/>
 </file>
 
 <file path=customXml/item5.xml><?xml version="1.0" encoding="utf-8"?>
-<LongProperties xmlns="http://schemas.microsoft.com/office/2006/metadata/longProperties"/>
+<CoverPageProperties xmlns="http://schemas.microsoft.com/office/2006/coverPageProps">
+  <PublishDate/>
+  <Abstract/>
+  <CompanyAddress/>
+  <CompanyPhone/>
+  <CompanyFax/>
+  <CompanyEmail/>
+</CoverPageProperties>
 </file>
 
 <file path=customXml/item6.xml><?xml version="1.0" encoding="utf-8"?>
@@ -41930,25 +40435,15 @@
 </file>
 
 <file path=customXml/item7.xml><?xml version="1.0" encoding="utf-8"?>
-<CoverPageProperties xmlns="http://schemas.microsoft.com/office/2006/coverPageProps">
-  <PublishDate/>
-  <Abstract/>
-  <CompanyAddress/>
-  <CompanyPhone/>
-  <CompanyFax/>
-  <CompanyEmail/>
-</CoverPageProperties>
+<root>
+  <Status>Draft</Status>
+</root>
 </file>
 
 <file path=customXml/itemProps1.xml><?xml version="1.0" encoding="utf-8"?>
-<ds:datastoreItem xmlns:ds="http://schemas.openxmlformats.org/officeDocument/2006/customXml" ds:itemID="{FD1B50ED-ADC8-4AB9-B953-6BA09D26EC50}">
+<ds:datastoreItem xmlns:ds="http://schemas.openxmlformats.org/officeDocument/2006/customXml" ds:itemID="{9B537E15-0111-4397-91CC-04726F7A7FAC}">
   <ds:schemaRefs>
-    <ds:schemaRef ds:uri="http://schemas.microsoft.com/office/2006/metadata/properties"/>
-    <ds:schemaRef ds:uri="http://schemas.microsoft.com/office/infopath/2007/PartnerControls"/>
-    <ds:schemaRef ds:uri="http://schemas.microsoft.com/sharepoint/v3"/>
-    <ds:schemaRef ds:uri="230e9df3-be65-4c73-a93b-d1236ebd677e"/>
-    <ds:schemaRef ds:uri="238c5274-7ae9-4482-a961-c2ed3594aecf"/>
-    <ds:schemaRef ds:uri="63ad01a6-b5cc-4a2b-a280-1c4a1dc4f211"/>
+    <ds:schemaRef ds:uri="http://schemas.microsoft.com/sharepoint/v3/contenttype/forms"/>
   </ds:schemaRefs>
 </ds:datastoreItem>
 </file>
@@ -41975,23 +40470,30 @@
 </file>
 
 <file path=customXml/itemProps3.xml><?xml version="1.0" encoding="utf-8"?>
-<ds:datastoreItem xmlns:ds="http://schemas.openxmlformats.org/officeDocument/2006/customXml" ds:itemID="{7DE374A5-E216-4000-ACD6-42798D20C6D1}">
-  <ds:schemaRefs/>
+<ds:datastoreItem xmlns:ds="http://schemas.openxmlformats.org/officeDocument/2006/customXml" ds:itemID="{FD1B50ED-ADC8-4AB9-B953-6BA09D26EC50}">
+  <ds:schemaRefs>
+    <ds:schemaRef ds:uri="http://schemas.microsoft.com/office/2006/metadata/properties"/>
+    <ds:schemaRef ds:uri="http://schemas.microsoft.com/office/infopath/2007/PartnerControls"/>
+    <ds:schemaRef ds:uri="http://schemas.microsoft.com/sharepoint/v3"/>
+    <ds:schemaRef ds:uri="230e9df3-be65-4c73-a93b-d1236ebd677e"/>
+    <ds:schemaRef ds:uri="238c5274-7ae9-4482-a961-c2ed3594aecf"/>
+    <ds:schemaRef ds:uri="63ad01a6-b5cc-4a2b-a280-1c4a1dc4f211"/>
+  </ds:schemaRefs>
 </ds:datastoreItem>
 </file>
 
 <file path=customXml/itemProps4.xml><?xml version="1.0" encoding="utf-8"?>
-<ds:datastoreItem xmlns:ds="http://schemas.openxmlformats.org/officeDocument/2006/customXml" ds:itemID="{9B537E15-0111-4397-91CC-04726F7A7FAC}">
+<ds:datastoreItem xmlns:ds="http://schemas.openxmlformats.org/officeDocument/2006/customXml" ds:itemID="{97C35468-0D6F-41CD-8777-3DB457FF1FC7}">
   <ds:schemaRefs>
-    <ds:schemaRef ds:uri="http://schemas.microsoft.com/sharepoint/v3/contenttype/forms"/>
+    <ds:schemaRef ds:uri="http://schemas.microsoft.com/office/2006/metadata/longProperties"/>
   </ds:schemaRefs>
 </ds:datastoreItem>
 </file>
 
 <file path=customXml/itemProps5.xml><?xml version="1.0" encoding="utf-8"?>
-<ds:datastoreItem xmlns:ds="http://schemas.openxmlformats.org/officeDocument/2006/customXml" ds:itemID="{97C35468-0D6F-41CD-8777-3DB457FF1FC7}">
+<ds:datastoreItem xmlns:ds="http://schemas.openxmlformats.org/officeDocument/2006/customXml" ds:itemID="{B310262B-BB03-48B9-85BD-1CBF090733C3}">
   <ds:schemaRefs>
-    <ds:schemaRef ds:uri="http://schemas.microsoft.com/office/2006/metadata/longProperties"/>
+    <ds:schemaRef ds:uri="http://schemas.microsoft.com/office/2006/coverPageProps"/>
   </ds:schemaRefs>
 </ds:datastoreItem>
 </file>
@@ -42005,10 +40507,8 @@
 </file>
 
 <file path=customXml/itemProps7.xml><?xml version="1.0" encoding="utf-8"?>
-<ds:datastoreItem xmlns:ds="http://schemas.openxmlformats.org/officeDocument/2006/customXml" ds:itemID="{B310262B-BB03-48B9-85BD-1CBF090733C3}">
-  <ds:schemaRefs>
-    <ds:schemaRef ds:uri="http://schemas.microsoft.com/office/2006/coverPageProps"/>
-  </ds:schemaRefs>
+<ds:datastoreItem xmlns:ds="http://schemas.openxmlformats.org/officeDocument/2006/customXml" ds:itemID="{7DE374A5-E216-4000-ACD6-42798D20C6D1}">
+  <ds:schemaRefs/>
 </ds:datastoreItem>
 </file>
 

</xml_diff>